<commit_message>
Realizado modificacoes da nova evolucao
</commit_message>
<xml_diff>
--- a/Documentacao/2/Especificação de Requisitos.docx
+++ b/Documentacao/2/Especificação de Requisitos.docx
@@ -4,7 +4,7 @@
   <w:body>
     <w:p>
       <w:pPr>
-        <w:pStyle w:val="Corpo"/>
+        <w:pStyle w:val="Corpo A"/>
         <w:spacing w:before="120" w:after="60" w:line="240" w:lineRule="auto"/>
         <w:jc w:val="center"/>
         <w:rPr>
@@ -68,7 +68,7 @@
     </w:p>
     <w:p>
       <w:pPr>
-        <w:pStyle w:val="Corpo"/>
+        <w:pStyle w:val="Corpo A"/>
         <w:spacing w:after="200"/>
         <w:jc w:val="both"/>
         <w:rPr>
@@ -81,7 +81,7 @@
     </w:p>
     <w:p>
       <w:pPr>
-        <w:pStyle w:val="Corpo"/>
+        <w:pStyle w:val="Corpo A"/>
         <w:spacing w:before="120" w:after="60" w:line="240" w:lineRule="auto"/>
         <w:jc w:val="center"/>
         <w:rPr>
@@ -121,7 +121,7 @@
     </w:p>
     <w:p>
       <w:pPr>
-        <w:pStyle w:val="Corpo"/>
+        <w:pStyle w:val="Corpo A"/>
         <w:spacing w:before="60" w:after="60" w:line="240" w:lineRule="auto"/>
         <w:jc w:val="center"/>
         <w:rPr>
@@ -187,7 +187,7 @@
     </w:p>
     <w:p>
       <w:pPr>
-        <w:pStyle w:val="Corpo"/>
+        <w:pStyle w:val="Corpo A"/>
         <w:spacing w:after="200" w:line="360" w:lineRule="auto"/>
         <w:jc w:val="center"/>
         <w:rPr>
@@ -200,7 +200,7 @@
     </w:p>
     <w:p>
       <w:pPr>
-        <w:pStyle w:val="Corpo"/>
+        <w:pStyle w:val="Corpo A"/>
         <w:spacing w:after="200" w:line="360" w:lineRule="auto"/>
         <w:jc w:val="center"/>
         <w:rPr>
@@ -294,7 +294,7 @@
     </w:p>
     <w:p>
       <w:pPr>
-        <w:pStyle w:val="Corpo"/>
+        <w:pStyle w:val="Corpo A"/>
         <w:spacing w:after="200" w:line="360" w:lineRule="auto"/>
         <w:jc w:val="center"/>
         <w:rPr>
@@ -307,7 +307,7 @@
     </w:p>
     <w:p>
       <w:pPr>
-        <w:pStyle w:val="Corpo"/>
+        <w:pStyle w:val="Corpo A"/>
         <w:spacing w:after="200" w:line="360" w:lineRule="auto"/>
         <w:jc w:val="center"/>
         <w:rPr>
@@ -331,7 +331,7 @@
     </w:p>
     <w:p>
       <w:pPr>
-        <w:pStyle w:val="Corpo"/>
+        <w:pStyle w:val="Corpo A"/>
         <w:spacing w:after="200" w:line="360" w:lineRule="auto"/>
         <w:jc w:val="center"/>
         <w:rPr>
@@ -344,7 +344,7 @@
     </w:p>
     <w:p>
       <w:pPr>
-        <w:pStyle w:val="Corpo"/>
+        <w:pStyle w:val="Corpo A"/>
         <w:spacing w:after="200" w:line="360" w:lineRule="auto"/>
         <w:rPr>
           <w:b w:val="1"/>
@@ -356,7 +356,7 @@
     </w:p>
     <w:p>
       <w:pPr>
-        <w:pStyle w:val="Corpo"/>
+        <w:pStyle w:val="Corpo A"/>
         <w:spacing w:before="120" w:after="60" w:line="240" w:lineRule="auto"/>
         <w:jc w:val="center"/>
         <w:rPr>
@@ -380,7 +380,7 @@
     </w:p>
     <w:p>
       <w:pPr>
-        <w:pStyle w:val="Corpo"/>
+        <w:pStyle w:val="Corpo A"/>
         <w:spacing w:before="120" w:after="60" w:line="240" w:lineRule="auto"/>
         <w:jc w:val="center"/>
         <w:rPr>
@@ -404,7 +404,7 @@
     </w:p>
     <w:p>
       <w:pPr>
-        <w:pStyle w:val="Corpo"/>
+        <w:pStyle w:val="Corpo A"/>
         <w:spacing w:before="120" w:after="60" w:line="240" w:lineRule="auto"/>
         <w:jc w:val="center"/>
         <w:rPr>
@@ -427,7 +427,7 @@
     </w:p>
     <w:p>
       <w:pPr>
-        <w:pStyle w:val="Corpo"/>
+        <w:pStyle w:val="Corpo A"/>
         <w:spacing w:before="120" w:after="60" w:line="240" w:lineRule="auto"/>
         <w:jc w:val="center"/>
         <w:rPr>
@@ -450,7 +450,7 @@
     </w:p>
     <w:p>
       <w:pPr>
-        <w:pStyle w:val="Corpo"/>
+        <w:pStyle w:val="Corpo A"/>
         <w:spacing w:before="120" w:after="60" w:line="240" w:lineRule="auto"/>
         <w:rPr>
           <w:b w:val="1"/>
@@ -462,7 +462,7 @@
     </w:p>
     <w:p>
       <w:pPr>
-        <w:pStyle w:val="Corpo"/>
+        <w:pStyle w:val="Corpo A"/>
         <w:spacing w:before="120" w:after="60" w:line="240" w:lineRule="auto"/>
         <w:rPr>
           <w:b w:val="1"/>
@@ -474,7 +474,7 @@
     </w:p>
     <w:p>
       <w:pPr>
-        <w:pStyle w:val="Corpo"/>
+        <w:pStyle w:val="Corpo A"/>
         <w:spacing w:before="120" w:after="60" w:line="240" w:lineRule="auto"/>
         <w:rPr>
           <w:b w:val="1"/>
@@ -486,7 +486,7 @@
     </w:p>
     <w:p>
       <w:pPr>
-        <w:pStyle w:val="Corpo"/>
+        <w:pStyle w:val="Corpo A"/>
         <w:spacing w:before="120" w:after="60" w:line="240" w:lineRule="auto"/>
         <w:rPr>
           <w:b w:val="1"/>
@@ -498,7 +498,7 @@
     </w:p>
     <w:p>
       <w:pPr>
-        <w:pStyle w:val="Corpo"/>
+        <w:pStyle w:val="Corpo A"/>
         <w:spacing w:before="120" w:after="60" w:line="240" w:lineRule="auto"/>
         <w:rPr>
           <w:b w:val="1"/>
@@ -510,7 +510,7 @@
     </w:p>
     <w:p>
       <w:pPr>
-        <w:pStyle w:val="Corpo"/>
+        <w:pStyle w:val="Corpo A"/>
         <w:spacing w:before="120" w:after="60" w:line="240" w:lineRule="auto"/>
         <w:rPr>
           <w:b w:val="1"/>
@@ -522,7 +522,7 @@
     </w:p>
     <w:p>
       <w:pPr>
-        <w:pStyle w:val="Corpo"/>
+        <w:pStyle w:val="Corpo A"/>
         <w:spacing w:before="120" w:after="60" w:line="240" w:lineRule="auto"/>
         <w:rPr>
           <w:b w:val="1"/>
@@ -534,7 +534,7 @@
     </w:p>
     <w:p>
       <w:pPr>
-        <w:pStyle w:val="Corpo"/>
+        <w:pStyle w:val="Corpo A"/>
         <w:spacing w:before="120" w:after="60" w:line="240" w:lineRule="auto"/>
         <w:rPr>
           <w:b w:val="1"/>
@@ -546,7 +546,7 @@
     </w:p>
     <w:p>
       <w:pPr>
-        <w:pStyle w:val="Corpo"/>
+        <w:pStyle w:val="Corpo A"/>
         <w:spacing w:before="120" w:after="60" w:line="240" w:lineRule="auto"/>
         <w:jc w:val="center"/>
         <w:rPr>
@@ -612,7 +612,7 @@
     </w:p>
     <w:p>
       <w:pPr>
-        <w:pStyle w:val="Corpo"/>
+        <w:pStyle w:val="Corpo A"/>
         <w:spacing w:before="120" w:after="60" w:line="240" w:lineRule="auto"/>
         <w:jc w:val="center"/>
         <w:rPr>
@@ -636,7 +636,7 @@
     </w:p>
     <w:p>
       <w:pPr>
-        <w:pStyle w:val="Corpo"/>
+        <w:pStyle w:val="Corpo A"/>
         <w:spacing w:before="120" w:after="60" w:line="240" w:lineRule="auto"/>
         <w:jc w:val="center"/>
         <w:rPr>
@@ -649,7 +649,7 @@
     </w:p>
     <w:p>
       <w:pPr>
-        <w:pStyle w:val="Corpo"/>
+        <w:pStyle w:val="Corpo A"/>
         <w:numPr>
           <w:ilvl w:val="0"/>
           <w:numId w:val="2"/>
@@ -733,7 +733,7 @@
     </w:p>
     <w:p>
       <w:pPr>
-        <w:pStyle w:val="Corpo"/>
+        <w:pStyle w:val="Corpo A"/>
         <w:spacing w:after="200"/>
         <w:jc w:val="both"/>
         <w:rPr>
@@ -746,7 +746,7 @@
       <w:tblPr>
         <w:tblW w:w="9555" w:type="dxa"/>
         <w:jc w:val="left"/>
-        <w:tblInd w:w="675" w:type="dxa"/>
+        <w:tblInd w:w="783" w:type="dxa"/>
         <w:tblBorders>
           <w:top w:val="single" w:color="ffffff" w:sz="8" w:space="0" w:shadow="0" w:frame="0"/>
           <w:left w:val="single" w:color="ffffff" w:sz="8" w:space="0" w:shadow="0" w:frame="0"/>
@@ -768,7 +768,7 @@
           <w:shd w:val="clear" w:color="auto" w:fill="ced7e7"/>
         </w:tblPrEx>
         <w:trPr>
-          <w:trHeight w:val="562" w:hRule="atLeast"/>
+          <w:trHeight w:val="572" w:hRule="atLeast"/>
         </w:trPr>
         <w:tc>
           <w:tcPr>
@@ -790,7 +790,7 @@
           </w:tcPr>
           <w:p>
             <w:pPr>
-              <w:pStyle w:val="Corpo"/>
+              <w:pStyle w:val="Corpo A"/>
               <w:spacing w:line="240" w:lineRule="auto"/>
               <w:jc w:val="both"/>
             </w:pPr>
@@ -805,6 +805,282 @@
                 <w:lang w:val="pt-PT"/>
               </w:rPr>
               <w:t>ID</w:t>
+            </w:r>
+          </w:p>
+        </w:tc>
+        <w:tc>
+          <w:tcPr>
+            <w:tcW w:type="dxa" w:w="7290"/>
+            <w:tcBorders>
+              <w:top w:val="single" w:color="000000" w:sz="4" w:space="0" w:shadow="0" w:frame="0"/>
+              <w:left w:val="single" w:color="000000" w:sz="4" w:space="0" w:shadow="0" w:frame="0"/>
+              <w:bottom w:val="single" w:color="000000" w:sz="4" w:space="0" w:shadow="0" w:frame="0"/>
+              <w:right w:val="single" w:color="000000" w:sz="4" w:space="0" w:shadow="0" w:frame="0"/>
+            </w:tcBorders>
+            <w:shd w:val="clear" w:color="auto" w:fill="auto"/>
+            <w:tcMar>
+              <w:top w:type="dxa" w:w="80"/>
+              <w:left w:type="dxa" w:w="80"/>
+              <w:bottom w:type="dxa" w:w="80"/>
+              <w:right w:type="dxa" w:w="80"/>
+            </w:tcMar>
+            <w:vAlign w:val="top"/>
+          </w:tcPr>
+          <w:p>
+            <w:pPr>
+              <w:pStyle w:val="Corpo A"/>
+              <w:spacing w:line="240" w:lineRule="auto"/>
+              <w:jc w:val="both"/>
+            </w:pPr>
+            <w:r>
+              <w:rPr>
+                <w:b w:val="1"/>
+                <w:bCs w:val="1"/>
+                <w:sz w:val="24"/>
+                <w:szCs w:val="24"/>
+                <w:shd w:val="nil" w:color="auto" w:fill="auto"/>
+                <w:rtl w:val="0"/>
+                <w:lang w:val="pt-PT"/>
+              </w:rPr>
+              <w:t>Funcionalidade</w:t>
+            </w:r>
+          </w:p>
+        </w:tc>
+        <w:tc>
+          <w:tcPr>
+            <w:tcW w:type="dxa" w:w="1455"/>
+            <w:tcBorders>
+              <w:top w:val="single" w:color="000000" w:sz="4" w:space="0" w:shadow="0" w:frame="0"/>
+              <w:left w:val="single" w:color="000000" w:sz="4" w:space="0" w:shadow="0" w:frame="0"/>
+              <w:bottom w:val="single" w:color="000000" w:sz="4" w:space="0" w:shadow="0" w:frame="0"/>
+              <w:right w:val="single" w:color="000000" w:sz="4" w:space="0" w:shadow="0" w:frame="0"/>
+            </w:tcBorders>
+            <w:shd w:val="clear" w:color="auto" w:fill="auto"/>
+            <w:tcMar>
+              <w:top w:type="dxa" w:w="80"/>
+              <w:left w:type="dxa" w:w="80"/>
+              <w:bottom w:type="dxa" w:w="80"/>
+              <w:right w:type="dxa" w:w="80"/>
+            </w:tcMar>
+            <w:vAlign w:val="top"/>
+          </w:tcPr>
+          <w:p>
+            <w:pPr>
+              <w:pStyle w:val="Corpo A"/>
+              <w:spacing w:line="240" w:lineRule="auto"/>
+              <w:jc w:val="both"/>
+            </w:pPr>
+            <w:r>
+              <w:rPr>
+                <w:b w:val="1"/>
+                <w:bCs w:val="1"/>
+                <w:sz w:val="24"/>
+                <w:szCs w:val="24"/>
+                <w:shd w:val="nil" w:color="auto" w:fill="auto"/>
+                <w:rtl w:val="0"/>
+                <w:lang w:val="pt-PT"/>
+              </w:rPr>
+              <w:t>Prioridade</w:t>
+            </w:r>
+          </w:p>
+        </w:tc>
+      </w:tr>
+      <w:tr>
+        <w:tblPrEx>
+          <w:shd w:val="clear" w:color="auto" w:fill="ced7e7"/>
+        </w:tblPrEx>
+        <w:trPr>
+          <w:trHeight w:val="572" w:hRule="atLeast"/>
+        </w:trPr>
+        <w:tc>
+          <w:tcPr>
+            <w:tcW w:type="dxa" w:w="810"/>
+            <w:tcBorders>
+              <w:top w:val="single" w:color="000000" w:sz="4" w:space="0" w:shadow="0" w:frame="0"/>
+              <w:left w:val="single" w:color="000000" w:sz="4" w:space="0" w:shadow="0" w:frame="0"/>
+              <w:bottom w:val="single" w:color="000000" w:sz="4" w:space="0" w:shadow="0" w:frame="0"/>
+              <w:right w:val="single" w:color="000000" w:sz="4" w:space="0" w:shadow="0" w:frame="0"/>
+            </w:tcBorders>
+            <w:shd w:val="clear" w:color="auto" w:fill="auto"/>
+            <w:tcMar>
+              <w:top w:type="dxa" w:w="80"/>
+              <w:left w:type="dxa" w:w="80"/>
+              <w:bottom w:type="dxa" w:w="80"/>
+              <w:right w:type="dxa" w:w="80"/>
+            </w:tcMar>
+            <w:vAlign w:val="top"/>
+          </w:tcPr>
+          <w:p>
+            <w:pPr>
+              <w:pStyle w:val="Corpo A"/>
+              <w:spacing w:line="240" w:lineRule="auto"/>
+              <w:jc w:val="both"/>
+            </w:pPr>
+            <w:r>
+              <w:rPr>
+                <w:sz w:val="24"/>
+                <w:szCs w:val="24"/>
+                <w:shd w:val="nil" w:color="auto" w:fill="auto"/>
+                <w:rtl w:val="0"/>
+                <w:lang w:val="pt-PT"/>
+              </w:rPr>
+              <w:t>RF01</w:t>
+            </w:r>
+          </w:p>
+        </w:tc>
+        <w:tc>
+          <w:tcPr>
+            <w:tcW w:type="dxa" w:w="7290"/>
+            <w:tcBorders>
+              <w:top w:val="single" w:color="000000" w:sz="4" w:space="0" w:shadow="0" w:frame="0"/>
+              <w:left w:val="single" w:color="000000" w:sz="4" w:space="0" w:shadow="0" w:frame="0"/>
+              <w:bottom w:val="single" w:color="000000" w:sz="4" w:space="0" w:shadow="0" w:frame="0"/>
+              <w:right w:val="single" w:color="000000" w:sz="4" w:space="0" w:shadow="0" w:frame="0"/>
+            </w:tcBorders>
+            <w:shd w:val="clear" w:color="auto" w:fill="auto"/>
+            <w:tcMar>
+              <w:top w:type="dxa" w:w="80"/>
+              <w:left w:type="dxa" w:w="80"/>
+              <w:bottom w:type="dxa" w:w="80"/>
+              <w:right w:type="dxa" w:w="80"/>
+            </w:tcMar>
+            <w:vAlign w:val="top"/>
+          </w:tcPr>
+          <w:p>
+            <w:pPr>
+              <w:pStyle w:val="Corpo A"/>
+              <w:spacing w:line="240" w:lineRule="auto"/>
+              <w:jc w:val="both"/>
+            </w:pPr>
+            <w:r>
+              <w:rPr>
+                <w:sz w:val="24"/>
+                <w:szCs w:val="24"/>
+                <w:shd w:val="nil" w:color="auto" w:fill="auto"/>
+                <w:rtl w:val="0"/>
+                <w:lang w:val="pt-PT"/>
+              </w:rPr>
+              <w:t xml:space="preserve">O sistema deve dar </w:t>
+            </w:r>
+            <w:r>
+              <w:rPr>
+                <w:sz w:val="24"/>
+                <w:szCs w:val="24"/>
+                <w:shd w:val="nil" w:color="auto" w:fill="auto"/>
+                <w:rtl w:val="0"/>
+                <w:lang w:val="pt-PT"/>
+              </w:rPr>
+              <w:t>ê</w:t>
+            </w:r>
+            <w:r>
+              <w:rPr>
+                <w:sz w:val="24"/>
+                <w:szCs w:val="24"/>
+                <w:shd w:val="nil" w:color="auto" w:fill="auto"/>
+                <w:rtl w:val="0"/>
+                <w:lang w:val="pt-PT"/>
+              </w:rPr>
+              <w:t>nfase aos bot</w:t>
+            </w:r>
+            <w:r>
+              <w:rPr>
+                <w:sz w:val="24"/>
+                <w:szCs w:val="24"/>
+                <w:shd w:val="nil" w:color="auto" w:fill="auto"/>
+                <w:rtl w:val="0"/>
+                <w:lang w:val="pt-PT"/>
+              </w:rPr>
+              <w:t>õ</w:t>
+            </w:r>
+            <w:r>
+              <w:rPr>
+                <w:sz w:val="24"/>
+                <w:szCs w:val="24"/>
+                <w:shd w:val="nil" w:color="auto" w:fill="auto"/>
+                <w:rtl w:val="0"/>
+                <w:lang w:val="pt-PT"/>
+              </w:rPr>
+              <w:t>es da tela inicial</w:t>
+            </w:r>
+          </w:p>
+        </w:tc>
+        <w:tc>
+          <w:tcPr>
+            <w:tcW w:type="dxa" w:w="1455"/>
+            <w:tcBorders>
+              <w:top w:val="single" w:color="000000" w:sz="4" w:space="0" w:shadow="0" w:frame="0"/>
+              <w:left w:val="single" w:color="000000" w:sz="4" w:space="0" w:shadow="0" w:frame="0"/>
+              <w:bottom w:val="single" w:color="000000" w:sz="4" w:space="0" w:shadow="0" w:frame="0"/>
+              <w:right w:val="single" w:color="000000" w:sz="4" w:space="0" w:shadow="0" w:frame="0"/>
+            </w:tcBorders>
+            <w:shd w:val="clear" w:color="auto" w:fill="auto"/>
+            <w:tcMar>
+              <w:top w:type="dxa" w:w="80"/>
+              <w:left w:type="dxa" w:w="80"/>
+              <w:bottom w:type="dxa" w:w="80"/>
+              <w:right w:type="dxa" w:w="80"/>
+            </w:tcMar>
+            <w:vAlign w:val="top"/>
+          </w:tcPr>
+          <w:p>
+            <w:pPr>
+              <w:pStyle w:val="Corpo A"/>
+              <w:spacing w:line="240" w:lineRule="auto"/>
+              <w:jc w:val="both"/>
+            </w:pPr>
+            <w:r>
+              <w:rPr>
+                <w:sz w:val="24"/>
+                <w:szCs w:val="24"/>
+                <w:shd w:val="nil" w:color="auto" w:fill="auto"/>
+                <w:rtl w:val="0"/>
+                <w:lang w:val="pt-PT"/>
+              </w:rPr>
+              <w:t>Essencial</w:t>
+            </w:r>
+          </w:p>
+        </w:tc>
+      </w:tr>
+      <w:tr>
+        <w:tblPrEx>
+          <w:shd w:val="clear" w:color="auto" w:fill="ced7e7"/>
+        </w:tblPrEx>
+        <w:trPr>
+          <w:trHeight w:val="572" w:hRule="atLeast"/>
+        </w:trPr>
+        <w:tc>
+          <w:tcPr>
+            <w:tcW w:type="dxa" w:w="810"/>
+            <w:tcBorders>
+              <w:top w:val="single" w:color="000000" w:sz="4" w:space="0" w:shadow="0" w:frame="0"/>
+              <w:left w:val="single" w:color="000000" w:sz="4" w:space="0" w:shadow="0" w:frame="0"/>
+              <w:bottom w:val="single" w:color="000000" w:sz="4" w:space="0" w:shadow="0" w:frame="0"/>
+              <w:right w:val="single" w:color="000000" w:sz="4" w:space="0" w:shadow="0" w:frame="0"/>
+            </w:tcBorders>
+            <w:shd w:val="clear" w:color="auto" w:fill="auto"/>
+            <w:tcMar>
+              <w:top w:type="dxa" w:w="80"/>
+              <w:left w:type="dxa" w:w="80"/>
+              <w:bottom w:type="dxa" w:w="80"/>
+              <w:right w:type="dxa" w:w="80"/>
+            </w:tcMar>
+            <w:vAlign w:val="top"/>
+          </w:tcPr>
+          <w:p>
+            <w:pPr>
+              <w:pStyle w:val="Corpo A"/>
+              <w:spacing w:line="240" w:lineRule="auto"/>
+              <w:jc w:val="both"/>
+            </w:pPr>
+            <w:r>
+              <w:rPr>
+                <w:sz w:val="24"/>
+                <w:szCs w:val="24"/>
+                <w:shd w:val="nil" w:color="auto" w:fill="auto"/>
+                <w:rtl w:val="0"/>
+                <w:lang w:val="pt-PT"/>
+              </w:rPr>
+              <w:t>RF02</w:t>
             </w:r>
           </w:p>
         </w:tc>
@@ -829,20 +1105,137 @@
           <w:p>
             <w:pPr>
               <w:pStyle w:val="Corpo"/>
-              <w:spacing w:line="240" w:lineRule="auto"/>
               <w:jc w:val="both"/>
             </w:pPr>
             <w:r>
               <w:rPr>
-                <w:b w:val="1"/>
-                <w:bCs w:val="1"/>
-                <w:sz w:val="24"/>
-                <w:szCs w:val="24"/>
-                <w:shd w:val="nil" w:color="auto" w:fill="auto"/>
-                <w:rtl w:val="0"/>
-                <w:lang w:val="pt-PT"/>
-              </w:rPr>
-              <w:t>Funcionalidade</w:t>
+                <w:rFonts w:ascii="Arial" w:hAnsi="Arial"/>
+                <w:shd w:val="nil" w:color="auto" w:fill="auto"/>
+                <w:rtl w:val="0"/>
+                <w:lang w:val="en-US"/>
+                <w14:textOutline w14:w="12700" w14:cap="flat">
+                  <w14:noFill/>
+                  <w14:miter w14:lim="400000"/>
+                </w14:textOutline>
+              </w:rPr>
+              <w:t xml:space="preserve">O sistema deve dar </w:t>
+            </w:r>
+            <w:r>
+              <w:rPr>
+                <w:rFonts w:ascii="Arial" w:hAnsi="Arial" w:hint="default"/>
+                <w:shd w:val="nil" w:color="auto" w:fill="auto"/>
+                <w:rtl w:val="0"/>
+                <w:lang w:val="en-US"/>
+                <w14:textOutline w14:w="12700" w14:cap="flat">
+                  <w14:noFill/>
+                  <w14:miter w14:lim="400000"/>
+                </w14:textOutline>
+              </w:rPr>
+              <w:t>ê</w:t>
+            </w:r>
+            <w:r>
+              <w:rPr>
+                <w:rFonts w:ascii="Arial" w:hAnsi="Arial"/>
+                <w:shd w:val="nil" w:color="auto" w:fill="auto"/>
+                <w:rtl w:val="0"/>
+                <w:lang w:val="en-US"/>
+                <w14:textOutline w14:w="12700" w14:cap="flat">
+                  <w14:noFill/>
+                  <w14:miter w14:lim="400000"/>
+                </w14:textOutline>
+              </w:rPr>
+              <w:t>nfase ao t</w:t>
+            </w:r>
+            <w:r>
+              <w:rPr>
+                <w:rFonts w:ascii="Arial" w:hAnsi="Arial" w:hint="default"/>
+                <w:shd w:val="nil" w:color="auto" w:fill="auto"/>
+                <w:rtl w:val="0"/>
+                <w:lang w:val="en-US"/>
+                <w14:textOutline w14:w="12700" w14:cap="flat">
+                  <w14:noFill/>
+                  <w14:miter w14:lim="400000"/>
+                </w14:textOutline>
+              </w:rPr>
+              <w:t>í</w:t>
+            </w:r>
+            <w:r>
+              <w:rPr>
+                <w:rFonts w:ascii="Arial" w:hAnsi="Arial"/>
+                <w:shd w:val="nil" w:color="auto" w:fill="auto"/>
+                <w:rtl w:val="0"/>
+                <w:lang w:val="en-US"/>
+                <w14:textOutline w14:w="12700" w14:cap="flat">
+                  <w14:noFill/>
+                  <w14:miter w14:lim="400000"/>
+                </w14:textOutline>
+              </w:rPr>
+              <w:t>tulo d</w:t>
+            </w:r>
+            <w:r>
+              <w:rPr>
+                <w:rFonts w:ascii="Arial" w:hAnsi="Arial"/>
+                <w:shd w:val="nil" w:color="auto" w:fill="auto"/>
+                <w:rtl w:val="0"/>
+                <w:lang w:val="pt-PT"/>
+                <w14:textOutline w14:w="12700" w14:cap="flat">
+                  <w14:noFill/>
+                  <w14:miter w14:lim="400000"/>
+                </w14:textOutline>
+              </w:rPr>
+              <w:t>e</w:t>
+            </w:r>
+            <w:r>
+              <w:rPr>
+                <w:rFonts w:ascii="Arial" w:hAnsi="Arial"/>
+                <w:shd w:val="nil" w:color="auto" w:fill="auto"/>
+                <w:rtl w:val="0"/>
+                <w:lang w:val="en-US"/>
+                <w14:textOutline w14:w="12700" w14:cap="flat">
+                  <w14:noFill/>
+                  <w14:miter w14:lim="400000"/>
+                </w14:textOutline>
+              </w:rPr>
+              <w:t xml:space="preserve"> t</w:t>
+            </w:r>
+            <w:r>
+              <w:rPr>
+                <w:rFonts w:ascii="Arial" w:hAnsi="Arial"/>
+                <w:shd w:val="nil" w:color="auto" w:fill="auto"/>
+                <w:rtl w:val="0"/>
+                <w:lang w:val="pt-PT"/>
+                <w14:textOutline w14:w="12700" w14:cap="flat">
+                  <w14:noFill/>
+                  <w14:miter w14:lim="400000"/>
+                </w14:textOutline>
+              </w:rPr>
+              <w:t>odas as</w:t>
+            </w:r>
+            <w:r>
+              <w:rPr>
+                <w:rFonts w:ascii="Arial" w:hAnsi="Arial"/>
+                <w:shd w:val="nil" w:color="auto" w:fill="auto"/>
+                <w:rtl w:val="0"/>
+                <w:lang w:val="en-US"/>
+                <w14:textOutline w14:w="12700" w14:cap="flat">
+                  <w14:noFill/>
+                  <w14:miter w14:lim="400000"/>
+                </w14:textOutline>
+              </w:rPr>
+              <w:t xml:space="preserve"> </w:t>
+            </w:r>
+            <w:r>
+              <w:rPr>
+                <w:rFonts w:ascii="Arial" w:hAnsi="Arial"/>
+                <w:shd w:val="nil" w:color="auto" w:fill="auto"/>
+                <w:rtl w:val="0"/>
+                <w:lang w:val="pt-PT"/>
+                <w14:textOutline w14:w="12700" w14:cap="flat">
+                  <w14:noFill/>
+                  <w14:miter w14:lim="400000"/>
+                </w14:textOutline>
+              </w:rPr>
+              <w:t>telas</w:t>
             </w:r>
           </w:p>
         </w:tc>
@@ -867,500 +1260,18 @@
           <w:p>
             <w:pPr>
               <w:pStyle w:val="Corpo"/>
-              <w:spacing w:line="240" w:lineRule="auto"/>
               <w:jc w:val="both"/>
             </w:pPr>
             <w:r>
               <w:rPr>
-                <w:b w:val="1"/>
-                <w:bCs w:val="1"/>
-                <w:sz w:val="24"/>
-                <w:szCs w:val="24"/>
-                <w:shd w:val="nil" w:color="auto" w:fill="auto"/>
-                <w:rtl w:val="0"/>
-                <w:lang w:val="pt-PT"/>
-              </w:rPr>
-              <w:t>Prioridade</w:t>
-            </w:r>
-          </w:p>
-        </w:tc>
-      </w:tr>
-      <w:tr>
-        <w:tblPrEx>
-          <w:shd w:val="clear" w:color="auto" w:fill="ced7e7"/>
-        </w:tblPrEx>
-        <w:trPr>
-          <w:trHeight w:val="562" w:hRule="atLeast"/>
-        </w:trPr>
-        <w:tc>
-          <w:tcPr>
-            <w:tcW w:type="dxa" w:w="810"/>
-            <w:tcBorders>
-              <w:top w:val="single" w:color="000000" w:sz="4" w:space="0" w:shadow="0" w:frame="0"/>
-              <w:left w:val="single" w:color="000000" w:sz="4" w:space="0" w:shadow="0" w:frame="0"/>
-              <w:bottom w:val="single" w:color="000000" w:sz="4" w:space="0" w:shadow="0" w:frame="0"/>
-              <w:right w:val="single" w:color="000000" w:sz="4" w:space="0" w:shadow="0" w:frame="0"/>
-            </w:tcBorders>
-            <w:shd w:val="clear" w:color="auto" w:fill="auto"/>
-            <w:tcMar>
-              <w:top w:type="dxa" w:w="80"/>
-              <w:left w:type="dxa" w:w="80"/>
-              <w:bottom w:type="dxa" w:w="80"/>
-              <w:right w:type="dxa" w:w="80"/>
-            </w:tcMar>
-            <w:vAlign w:val="top"/>
-          </w:tcPr>
-          <w:p>
-            <w:pPr>
-              <w:pStyle w:val="Corpo"/>
-              <w:spacing w:line="240" w:lineRule="auto"/>
-              <w:jc w:val="both"/>
-            </w:pPr>
-            <w:r>
-              <w:rPr>
-                <w:sz w:val="24"/>
-                <w:szCs w:val="24"/>
-                <w:shd w:val="nil" w:color="auto" w:fill="auto"/>
-                <w:rtl w:val="0"/>
-                <w:lang w:val="pt-PT"/>
-              </w:rPr>
-              <w:t>RF01</w:t>
-            </w:r>
-          </w:p>
-        </w:tc>
-        <w:tc>
-          <w:tcPr>
-            <w:tcW w:type="dxa" w:w="7290"/>
-            <w:tcBorders>
-              <w:top w:val="single" w:color="000000" w:sz="4" w:space="0" w:shadow="0" w:frame="0"/>
-              <w:left w:val="single" w:color="000000" w:sz="4" w:space="0" w:shadow="0" w:frame="0"/>
-              <w:bottom w:val="single" w:color="000000" w:sz="4" w:space="0" w:shadow="0" w:frame="0"/>
-              <w:right w:val="single" w:color="000000" w:sz="4" w:space="0" w:shadow="0" w:frame="0"/>
-            </w:tcBorders>
-            <w:shd w:val="clear" w:color="auto" w:fill="auto"/>
-            <w:tcMar>
-              <w:top w:type="dxa" w:w="80"/>
-              <w:left w:type="dxa" w:w="80"/>
-              <w:bottom w:type="dxa" w:w="80"/>
-              <w:right w:type="dxa" w:w="80"/>
-            </w:tcMar>
-            <w:vAlign w:val="top"/>
-          </w:tcPr>
-          <w:p>
-            <w:pPr>
-              <w:pStyle w:val="Corpo"/>
-              <w:spacing w:line="240" w:lineRule="auto"/>
-              <w:jc w:val="both"/>
-            </w:pPr>
-            <w:r>
-              <w:rPr>
-                <w:sz w:val="24"/>
-                <w:szCs w:val="24"/>
-                <w:shd w:val="nil" w:color="auto" w:fill="auto"/>
-                <w:rtl w:val="0"/>
-                <w:lang w:val="pt-PT"/>
-              </w:rPr>
-              <w:t xml:space="preserve">O sistema deve dar </w:t>
-            </w:r>
-            <w:r>
-              <w:rPr>
-                <w:sz w:val="24"/>
-                <w:szCs w:val="24"/>
-                <w:shd w:val="nil" w:color="auto" w:fill="auto"/>
-                <w:rtl w:val="0"/>
-                <w:lang w:val="pt-PT"/>
-              </w:rPr>
-              <w:t>ê</w:t>
-            </w:r>
-            <w:r>
-              <w:rPr>
-                <w:sz w:val="24"/>
-                <w:szCs w:val="24"/>
-                <w:shd w:val="nil" w:color="auto" w:fill="auto"/>
-                <w:rtl w:val="0"/>
-                <w:lang w:val="pt-PT"/>
-              </w:rPr>
-              <w:t>nfase aos bot</w:t>
-            </w:r>
-            <w:r>
-              <w:rPr>
-                <w:sz w:val="24"/>
-                <w:szCs w:val="24"/>
-                <w:shd w:val="nil" w:color="auto" w:fill="auto"/>
-                <w:rtl w:val="0"/>
-                <w:lang w:val="pt-PT"/>
-              </w:rPr>
-              <w:t>õ</w:t>
-            </w:r>
-            <w:r>
-              <w:rPr>
-                <w:sz w:val="24"/>
-                <w:szCs w:val="24"/>
-                <w:shd w:val="nil" w:color="auto" w:fill="auto"/>
-                <w:rtl w:val="0"/>
-                <w:lang w:val="pt-PT"/>
-              </w:rPr>
-              <w:t>es da tela inicial</w:t>
-            </w:r>
-          </w:p>
-        </w:tc>
-        <w:tc>
-          <w:tcPr>
-            <w:tcW w:type="dxa" w:w="1455"/>
-            <w:tcBorders>
-              <w:top w:val="single" w:color="000000" w:sz="4" w:space="0" w:shadow="0" w:frame="0"/>
-              <w:left w:val="single" w:color="000000" w:sz="4" w:space="0" w:shadow="0" w:frame="0"/>
-              <w:bottom w:val="single" w:color="000000" w:sz="4" w:space="0" w:shadow="0" w:frame="0"/>
-              <w:right w:val="single" w:color="000000" w:sz="4" w:space="0" w:shadow="0" w:frame="0"/>
-            </w:tcBorders>
-            <w:shd w:val="clear" w:color="auto" w:fill="auto"/>
-            <w:tcMar>
-              <w:top w:type="dxa" w:w="80"/>
-              <w:left w:type="dxa" w:w="80"/>
-              <w:bottom w:type="dxa" w:w="80"/>
-              <w:right w:type="dxa" w:w="80"/>
-            </w:tcMar>
-            <w:vAlign w:val="top"/>
-          </w:tcPr>
-          <w:p>
-            <w:pPr>
-              <w:pStyle w:val="Corpo"/>
-              <w:spacing w:line="240" w:lineRule="auto"/>
-              <w:jc w:val="both"/>
-            </w:pPr>
-            <w:r>
-              <w:rPr>
-                <w:sz w:val="24"/>
-                <w:szCs w:val="24"/>
-                <w:shd w:val="nil" w:color="auto" w:fill="auto"/>
-                <w:rtl w:val="0"/>
-                <w:lang w:val="pt-PT"/>
-              </w:rPr>
-              <w:t>Essencial</w:t>
-            </w:r>
-          </w:p>
-        </w:tc>
-      </w:tr>
-      <w:tr>
-        <w:tblPrEx>
-          <w:shd w:val="clear" w:color="auto" w:fill="ced7e7"/>
-        </w:tblPrEx>
-        <w:trPr>
-          <w:trHeight w:val="562" w:hRule="atLeast"/>
-        </w:trPr>
-        <w:tc>
-          <w:tcPr>
-            <w:tcW w:type="dxa" w:w="810"/>
-            <w:tcBorders>
-              <w:top w:val="single" w:color="000000" w:sz="4" w:space="0" w:shadow="0" w:frame="0"/>
-              <w:left w:val="single" w:color="000000" w:sz="4" w:space="0" w:shadow="0" w:frame="0"/>
-              <w:bottom w:val="single" w:color="000000" w:sz="4" w:space="0" w:shadow="0" w:frame="0"/>
-              <w:right w:val="single" w:color="000000" w:sz="4" w:space="0" w:shadow="0" w:frame="0"/>
-            </w:tcBorders>
-            <w:shd w:val="clear" w:color="auto" w:fill="auto"/>
-            <w:tcMar>
-              <w:top w:type="dxa" w:w="80"/>
-              <w:left w:type="dxa" w:w="80"/>
-              <w:bottom w:type="dxa" w:w="80"/>
-              <w:right w:type="dxa" w:w="80"/>
-            </w:tcMar>
-            <w:vAlign w:val="top"/>
-          </w:tcPr>
-          <w:p>
-            <w:pPr>
-              <w:pStyle w:val="Corpo"/>
-              <w:spacing w:line="240" w:lineRule="auto"/>
-              <w:jc w:val="both"/>
-            </w:pPr>
-            <w:r>
-              <w:rPr>
-                <w:sz w:val="24"/>
-                <w:szCs w:val="24"/>
-                <w:shd w:val="nil" w:color="auto" w:fill="auto"/>
-                <w:rtl w:val="0"/>
-                <w:lang w:val="pt-PT"/>
-              </w:rPr>
-              <w:t>RF0</w:t>
-            </w:r>
-            <w:r>
-              <w:rPr>
-                <w:sz w:val="24"/>
-                <w:szCs w:val="24"/>
-                <w:shd w:val="nil" w:color="auto" w:fill="auto"/>
-                <w:rtl w:val="0"/>
-                <w:lang w:val="pt-PT"/>
-              </w:rPr>
-              <w:t>2</w:t>
-            </w:r>
-          </w:p>
-        </w:tc>
-        <w:tc>
-          <w:tcPr>
-            <w:tcW w:type="dxa" w:w="7290"/>
-            <w:tcBorders>
-              <w:top w:val="single" w:color="000000" w:sz="4" w:space="0" w:shadow="0" w:frame="0"/>
-              <w:left w:val="single" w:color="000000" w:sz="4" w:space="0" w:shadow="0" w:frame="0"/>
-              <w:bottom w:val="single" w:color="000000" w:sz="4" w:space="0" w:shadow="0" w:frame="0"/>
-              <w:right w:val="single" w:color="000000" w:sz="4" w:space="0" w:shadow="0" w:frame="0"/>
-            </w:tcBorders>
-            <w:shd w:val="clear" w:color="auto" w:fill="auto"/>
-            <w:tcMar>
-              <w:top w:type="dxa" w:w="80"/>
-              <w:left w:type="dxa" w:w="80"/>
-              <w:bottom w:type="dxa" w:w="80"/>
-              <w:right w:type="dxa" w:w="80"/>
-            </w:tcMar>
-            <w:vAlign w:val="top"/>
-          </w:tcPr>
-          <w:p>
-            <w:pPr>
-              <w:keepNext w:val="0"/>
-              <w:keepLines w:val="0"/>
-              <w:pageBreakBefore w:val="0"/>
-              <w:widowControl w:val="1"/>
-              <w:shd w:val="clear" w:color="auto" w:fill="auto"/>
-              <w:suppressAutoHyphens w:val="0"/>
-              <w:bidi w:val="0"/>
-              <w:spacing w:before="0" w:after="0" w:line="240" w:lineRule="auto"/>
-              <w:ind w:left="0" w:right="0" w:firstLine="0"/>
-              <w:jc w:val="both"/>
-              <w:outlineLvl w:val="9"/>
-              <w:rPr>
-                <w:rtl w:val="0"/>
-              </w:rPr>
-            </w:pPr>
-            <w:r>
-              <w:rPr>
-                <w:rFonts w:ascii="Arial" w:cs="Arial Unicode MS" w:hAnsi="Arial" w:eastAsia="Arial Unicode MS"/>
-                <w:b w:val="0"/>
-                <w:bCs w:val="0"/>
-                <w:i w:val="0"/>
-                <w:iCs w:val="0"/>
-                <w:caps w:val="0"/>
-                <w:smallCaps w:val="0"/>
-                <w:strike w:val="0"/>
-                <w:dstrike w:val="0"/>
-                <w:outline w:val="0"/>
-                <w:color w:val="000000"/>
-                <w:spacing w:val="0"/>
-                <w:kern w:val="0"/>
-                <w:position w:val="0"/>
-                <w:sz w:val="24"/>
-                <w:szCs w:val="24"/>
-                <w:u w:val="none" w:color="000000"/>
-                <w:shd w:val="nil" w:color="auto" w:fill="auto"/>
-                <w:vertAlign w:val="baseline"/>
-                <w:rtl w:val="0"/>
-                <w14:textOutline>
+                <w:rFonts w:ascii="Arial" w:hAnsi="Arial"/>
+                <w:shd w:val="nil" w:color="auto" w:fill="auto"/>
+                <w:rtl w:val="0"/>
+                <w:lang w:val="en-US"/>
+                <w14:textOutline w14:w="12700" w14:cap="flat">
                   <w14:noFill/>
+                  <w14:miter w14:lim="400000"/>
                 </w14:textOutline>
-                <w14:textFill>
-                  <w14:solidFill>
-                    <w14:srgbClr w14:val="000000"/>
-                  </w14:solidFill>
-                </w14:textFill>
-              </w:rPr>
-              <w:t xml:space="preserve">O sistema deve dar </w:t>
-            </w:r>
-            <w:r>
-              <w:rPr>
-                <w:rFonts w:ascii="Arial" w:cs="Arial Unicode MS" w:hAnsi="Arial" w:eastAsia="Arial Unicode MS" w:hint="default"/>
-                <w:b w:val="0"/>
-                <w:bCs w:val="0"/>
-                <w:i w:val="0"/>
-                <w:iCs w:val="0"/>
-                <w:caps w:val="0"/>
-                <w:smallCaps w:val="0"/>
-                <w:strike w:val="0"/>
-                <w:dstrike w:val="0"/>
-                <w:outline w:val="0"/>
-                <w:color w:val="000000"/>
-                <w:spacing w:val="0"/>
-                <w:kern w:val="0"/>
-                <w:position w:val="0"/>
-                <w:sz w:val="24"/>
-                <w:szCs w:val="24"/>
-                <w:u w:val="none" w:color="000000"/>
-                <w:shd w:val="nil" w:color="auto" w:fill="auto"/>
-                <w:vertAlign w:val="baseline"/>
-                <w:rtl w:val="0"/>
-                <w14:textOutline>
-                  <w14:noFill/>
-                </w14:textOutline>
-                <w14:textFill>
-                  <w14:solidFill>
-                    <w14:srgbClr w14:val="000000"/>
-                  </w14:solidFill>
-                </w14:textFill>
-              </w:rPr>
-              <w:t>ê</w:t>
-            </w:r>
-            <w:r>
-              <w:rPr>
-                <w:rFonts w:ascii="Arial" w:cs="Arial Unicode MS" w:hAnsi="Arial" w:eastAsia="Arial Unicode MS"/>
-                <w:b w:val="0"/>
-                <w:bCs w:val="0"/>
-                <w:i w:val="0"/>
-                <w:iCs w:val="0"/>
-                <w:caps w:val="0"/>
-                <w:smallCaps w:val="0"/>
-                <w:strike w:val="0"/>
-                <w:dstrike w:val="0"/>
-                <w:outline w:val="0"/>
-                <w:color w:val="000000"/>
-                <w:spacing w:val="0"/>
-                <w:kern w:val="0"/>
-                <w:position w:val="0"/>
-                <w:sz w:val="24"/>
-                <w:szCs w:val="24"/>
-                <w:u w:val="none" w:color="000000"/>
-                <w:shd w:val="nil" w:color="auto" w:fill="auto"/>
-                <w:vertAlign w:val="baseline"/>
-                <w:rtl w:val="0"/>
-                <w14:textOutline>
-                  <w14:noFill/>
-                </w14:textOutline>
-                <w14:textFill>
-                  <w14:solidFill>
-                    <w14:srgbClr w14:val="000000"/>
-                  </w14:solidFill>
-                </w14:textFill>
-              </w:rPr>
-              <w:t>nfase ao t</w:t>
-            </w:r>
-            <w:r>
-              <w:rPr>
-                <w:rFonts w:ascii="Arial" w:cs="Arial Unicode MS" w:hAnsi="Arial" w:eastAsia="Arial Unicode MS" w:hint="default"/>
-                <w:b w:val="0"/>
-                <w:bCs w:val="0"/>
-                <w:i w:val="0"/>
-                <w:iCs w:val="0"/>
-                <w:caps w:val="0"/>
-                <w:smallCaps w:val="0"/>
-                <w:strike w:val="0"/>
-                <w:dstrike w:val="0"/>
-                <w:outline w:val="0"/>
-                <w:color w:val="000000"/>
-                <w:spacing w:val="0"/>
-                <w:kern w:val="0"/>
-                <w:position w:val="0"/>
-                <w:sz w:val="24"/>
-                <w:szCs w:val="24"/>
-                <w:u w:val="none" w:color="000000"/>
-                <w:shd w:val="nil" w:color="auto" w:fill="auto"/>
-                <w:vertAlign w:val="baseline"/>
-                <w:rtl w:val="0"/>
-                <w14:textOutline>
-                  <w14:noFill/>
-                </w14:textOutline>
-                <w14:textFill>
-                  <w14:solidFill>
-                    <w14:srgbClr w14:val="000000"/>
-                  </w14:solidFill>
-                </w14:textFill>
-              </w:rPr>
-              <w:t>í</w:t>
-            </w:r>
-            <w:r>
-              <w:rPr>
-                <w:rFonts w:ascii="Arial" w:cs="Arial Unicode MS" w:hAnsi="Arial" w:eastAsia="Arial Unicode MS"/>
-                <w:b w:val="0"/>
-                <w:bCs w:val="0"/>
-                <w:i w:val="0"/>
-                <w:iCs w:val="0"/>
-                <w:caps w:val="0"/>
-                <w:smallCaps w:val="0"/>
-                <w:strike w:val="0"/>
-                <w:dstrike w:val="0"/>
-                <w:outline w:val="0"/>
-                <w:color w:val="000000"/>
-                <w:spacing w:val="0"/>
-                <w:kern w:val="0"/>
-                <w:position w:val="0"/>
-                <w:sz w:val="24"/>
-                <w:szCs w:val="24"/>
-                <w:u w:val="none" w:color="000000"/>
-                <w:shd w:val="nil" w:color="auto" w:fill="auto"/>
-                <w:vertAlign w:val="baseline"/>
-                <w:rtl w:val="0"/>
-                <w14:textOutline>
-                  <w14:noFill/>
-                </w14:textOutline>
-                <w14:textFill>
-                  <w14:solidFill>
-                    <w14:srgbClr w14:val="000000"/>
-                  </w14:solidFill>
-                </w14:textFill>
-              </w:rPr>
-              <w:t>tulo da tela inicial</w:t>
-            </w:r>
-          </w:p>
-        </w:tc>
-        <w:tc>
-          <w:tcPr>
-            <w:tcW w:type="dxa" w:w="1455"/>
-            <w:tcBorders>
-              <w:top w:val="single" w:color="000000" w:sz="4" w:space="0" w:shadow="0" w:frame="0"/>
-              <w:left w:val="single" w:color="000000" w:sz="4" w:space="0" w:shadow="0" w:frame="0"/>
-              <w:bottom w:val="single" w:color="000000" w:sz="4" w:space="0" w:shadow="0" w:frame="0"/>
-              <w:right w:val="single" w:color="000000" w:sz="4" w:space="0" w:shadow="0" w:frame="0"/>
-            </w:tcBorders>
-            <w:shd w:val="clear" w:color="auto" w:fill="auto"/>
-            <w:tcMar>
-              <w:top w:type="dxa" w:w="80"/>
-              <w:left w:type="dxa" w:w="80"/>
-              <w:bottom w:type="dxa" w:w="80"/>
-              <w:right w:type="dxa" w:w="80"/>
-            </w:tcMar>
-            <w:vAlign w:val="top"/>
-          </w:tcPr>
-          <w:p>
-            <w:pPr>
-              <w:keepNext w:val="0"/>
-              <w:keepLines w:val="0"/>
-              <w:pageBreakBefore w:val="0"/>
-              <w:widowControl w:val="1"/>
-              <w:shd w:val="clear" w:color="auto" w:fill="auto"/>
-              <w:suppressAutoHyphens w:val="0"/>
-              <w:bidi w:val="0"/>
-              <w:spacing w:before="0" w:after="0" w:line="240" w:lineRule="auto"/>
-              <w:ind w:left="0" w:right="0" w:firstLine="0"/>
-              <w:jc w:val="both"/>
-              <w:outlineLvl w:val="9"/>
-              <w:rPr>
-                <w:rtl w:val="0"/>
-              </w:rPr>
-            </w:pPr>
-            <w:r>
-              <w:rPr>
-                <w:rFonts w:ascii="Arial" w:cs="Arial Unicode MS" w:hAnsi="Arial" w:eastAsia="Arial Unicode MS"/>
-                <w:b w:val="0"/>
-                <w:bCs w:val="0"/>
-                <w:i w:val="0"/>
-                <w:iCs w:val="0"/>
-                <w:caps w:val="0"/>
-                <w:smallCaps w:val="0"/>
-                <w:strike w:val="0"/>
-                <w:dstrike w:val="0"/>
-                <w:outline w:val="0"/>
-                <w:color w:val="000000"/>
-                <w:spacing w:val="0"/>
-                <w:kern w:val="0"/>
-                <w:position w:val="0"/>
-                <w:sz w:val="24"/>
-                <w:szCs w:val="24"/>
-                <w:u w:val="none" w:color="000000"/>
-                <w:shd w:val="nil" w:color="auto" w:fill="auto"/>
-                <w:vertAlign w:val="baseline"/>
-                <w:rtl w:val="0"/>
-                <w14:textOutline>
-                  <w14:noFill/>
-                </w14:textOutline>
-                <w14:textFill>
-                  <w14:solidFill>
-                    <w14:srgbClr w14:val="000000"/>
-                  </w14:solidFill>
-                </w14:textFill>
               </w:rPr>
               <w:t>Essencial</w:t>
             </w:r>
@@ -1370,7 +1281,19 @@
     </w:tbl>
     <w:p>
       <w:pPr>
-        <w:pStyle w:val="Corpo"/>
+        <w:pStyle w:val="Corpo A"/>
+        <w:widowControl w:val="0"/>
+        <w:spacing w:after="200" w:line="240" w:lineRule="auto"/>
+        <w:ind w:left="675" w:hanging="675"/>
+        <w:rPr>
+          <w:sz w:val="24"/>
+          <w:szCs w:val="24"/>
+        </w:rPr>
+      </w:pPr>
+    </w:p>
+    <w:p>
+      <w:pPr>
+        <w:pStyle w:val="Corpo A"/>
         <w:widowControl w:val="0"/>
         <w:spacing w:after="200" w:line="240" w:lineRule="auto"/>
         <w:ind w:left="567" w:hanging="567"/>
@@ -1382,7 +1305,7 @@
     </w:p>
     <w:p>
       <w:pPr>
-        <w:pStyle w:val="Corpo"/>
+        <w:pStyle w:val="Corpo A"/>
         <w:spacing w:after="200"/>
         <w:jc w:val="both"/>
         <w:rPr>
@@ -1458,7 +1381,7 @@
     </w:p>
     <w:p>
       <w:pPr>
-        <w:pStyle w:val="Corpo"/>
+        <w:pStyle w:val="Corpo A"/>
         <w:spacing w:after="200"/>
         <w:jc w:val="both"/>
         <w:rPr>
@@ -1471,7 +1394,7 @@
       <w:tblPr>
         <w:tblW w:w="9396" w:type="dxa"/>
         <w:jc w:val="left"/>
-        <w:tblInd w:w="675" w:type="dxa"/>
+        <w:tblInd w:w="783" w:type="dxa"/>
         <w:tblBorders>
           <w:top w:val="single" w:color="ffffff" w:sz="8" w:space="0" w:shadow="0" w:frame="0"/>
           <w:left w:val="single" w:color="ffffff" w:sz="8" w:space="0" w:shadow="0" w:frame="0"/>
@@ -1493,7 +1416,7 @@
           <w:shd w:val="clear" w:color="auto" w:fill="ced7e7"/>
         </w:tblPrEx>
         <w:trPr>
-          <w:trHeight w:val="282" w:hRule="atLeast"/>
+          <w:trHeight w:val="292" w:hRule="atLeast"/>
         </w:trPr>
         <w:tc>
           <w:tcPr>
@@ -1515,7 +1438,7 @@
           </w:tcPr>
           <w:p>
             <w:pPr>
-              <w:pStyle w:val="Corpo"/>
+              <w:pStyle w:val="Corpo A"/>
               <w:spacing w:line="240" w:lineRule="auto"/>
               <w:jc w:val="both"/>
             </w:pPr>
@@ -1553,7 +1476,7 @@
           </w:tcPr>
           <w:p>
             <w:pPr>
-              <w:pStyle w:val="Corpo"/>
+              <w:pStyle w:val="Corpo A"/>
               <w:spacing w:line="240" w:lineRule="auto"/>
               <w:jc w:val="both"/>
             </w:pPr>
@@ -1591,7 +1514,7 @@
           </w:tcPr>
           <w:p>
             <w:pPr>
-              <w:pStyle w:val="Corpo"/>
+              <w:pStyle w:val="Corpo A"/>
               <w:spacing w:line="240" w:lineRule="auto"/>
               <w:jc w:val="both"/>
             </w:pPr>
@@ -1606,222 +1529,6 @@
                 <w:lang w:val="pt-PT"/>
               </w:rPr>
               <w:t>Categoria</w:t>
-            </w:r>
-          </w:p>
-        </w:tc>
-      </w:tr>
-      <w:tr>
-        <w:tblPrEx>
-          <w:shd w:val="clear" w:color="auto" w:fill="ced7e7"/>
-        </w:tblPrEx>
-        <w:trPr>
-          <w:trHeight w:val="562" w:hRule="atLeast"/>
-        </w:trPr>
-        <w:tc>
-          <w:tcPr>
-            <w:tcW w:type="dxa" w:w="1020"/>
-            <w:tcBorders>
-              <w:top w:val="single" w:color="000000" w:sz="4" w:space="0" w:shadow="0" w:frame="0"/>
-              <w:left w:val="single" w:color="000000" w:sz="4" w:space="0" w:shadow="0" w:frame="0"/>
-              <w:bottom w:val="single" w:color="000000" w:sz="4" w:space="0" w:shadow="0" w:frame="0"/>
-              <w:right w:val="single" w:color="000000" w:sz="4" w:space="0" w:shadow="0" w:frame="0"/>
-            </w:tcBorders>
-            <w:shd w:val="clear" w:color="auto" w:fill="auto"/>
-            <w:tcMar>
-              <w:top w:type="dxa" w:w="80"/>
-              <w:left w:type="dxa" w:w="80"/>
-              <w:bottom w:type="dxa" w:w="80"/>
-              <w:right w:type="dxa" w:w="80"/>
-            </w:tcMar>
-            <w:vAlign w:val="top"/>
-          </w:tcPr>
-          <w:p>
-            <w:pPr>
-              <w:pStyle w:val="Corpo"/>
-              <w:spacing w:line="240" w:lineRule="auto"/>
-              <w:jc w:val="both"/>
-            </w:pPr>
-            <w:r>
-              <w:rPr>
-                <w:sz w:val="24"/>
-                <w:szCs w:val="24"/>
-                <w:shd w:val="nil" w:color="auto" w:fill="auto"/>
-                <w:rtl w:val="0"/>
-                <w:lang w:val="pt-PT"/>
-              </w:rPr>
-              <w:t>RNF01</w:t>
-            </w:r>
-          </w:p>
-        </w:tc>
-        <w:tc>
-          <w:tcPr>
-            <w:tcW w:type="dxa" w:w="5235"/>
-            <w:tcBorders>
-              <w:top w:val="single" w:color="000000" w:sz="4" w:space="0" w:shadow="0" w:frame="0"/>
-              <w:left w:val="single" w:color="000000" w:sz="4" w:space="0" w:shadow="0" w:frame="0"/>
-              <w:bottom w:val="single" w:color="000000" w:sz="4" w:space="0" w:shadow="0" w:frame="0"/>
-              <w:right w:val="single" w:color="000000" w:sz="4" w:space="0" w:shadow="0" w:frame="0"/>
-            </w:tcBorders>
-            <w:shd w:val="clear" w:color="auto" w:fill="auto"/>
-            <w:tcMar>
-              <w:top w:type="dxa" w:w="80"/>
-              <w:left w:type="dxa" w:w="80"/>
-              <w:bottom w:type="dxa" w:w="80"/>
-              <w:right w:type="dxa" w:w="80"/>
-            </w:tcMar>
-            <w:vAlign w:val="top"/>
-          </w:tcPr>
-          <w:p>
-            <w:pPr>
-              <w:pStyle w:val="Corpo"/>
-              <w:spacing w:line="240" w:lineRule="auto"/>
-              <w:jc w:val="both"/>
-            </w:pPr>
-            <w:r>
-              <w:rPr>
-                <w:sz w:val="24"/>
-                <w:szCs w:val="24"/>
-                <w:shd w:val="nil" w:color="auto" w:fill="auto"/>
-                <w:rtl w:val="0"/>
-                <w:lang w:val="pt-PT"/>
-              </w:rPr>
-              <w:t>O sistema dever</w:t>
-            </w:r>
-            <w:r>
-              <w:rPr>
-                <w:sz w:val="24"/>
-                <w:szCs w:val="24"/>
-                <w:shd w:val="nil" w:color="auto" w:fill="auto"/>
-                <w:rtl w:val="0"/>
-                <w:lang w:val="pt-PT"/>
-              </w:rPr>
-              <w:t xml:space="preserve">á </w:t>
-            </w:r>
-            <w:r>
-              <w:rPr>
-                <w:sz w:val="24"/>
-                <w:szCs w:val="24"/>
-                <w:shd w:val="nil" w:color="auto" w:fill="auto"/>
-                <w:rtl w:val="0"/>
-                <w:lang w:val="pt-PT"/>
-              </w:rPr>
-              <w:t>utilizar cores prim</w:t>
-            </w:r>
-            <w:r>
-              <w:rPr>
-                <w:sz w:val="24"/>
-                <w:szCs w:val="24"/>
-                <w:shd w:val="nil" w:color="auto" w:fill="auto"/>
-                <w:rtl w:val="0"/>
-                <w:lang w:val="pt-PT"/>
-              </w:rPr>
-              <w:t>á</w:t>
-            </w:r>
-            <w:r>
-              <w:rPr>
-                <w:sz w:val="24"/>
-                <w:szCs w:val="24"/>
-                <w:shd w:val="nil" w:color="auto" w:fill="auto"/>
-                <w:rtl w:val="0"/>
-                <w:lang w:val="pt-PT"/>
-              </w:rPr>
-              <w:t>rias para a colora</w:t>
-            </w:r>
-            <w:r>
-              <w:rPr>
-                <w:sz w:val="24"/>
-                <w:szCs w:val="24"/>
-                <w:shd w:val="nil" w:color="auto" w:fill="auto"/>
-                <w:rtl w:val="0"/>
-                <w:lang w:val="pt-PT"/>
-              </w:rPr>
-              <w:t>çã</w:t>
-            </w:r>
-            <w:r>
-              <w:rPr>
-                <w:sz w:val="24"/>
-                <w:szCs w:val="24"/>
-                <w:shd w:val="nil" w:color="auto" w:fill="auto"/>
-                <w:rtl w:val="0"/>
-                <w:lang w:val="pt-PT"/>
-              </w:rPr>
-              <w:t>o dos bot</w:t>
-            </w:r>
-            <w:r>
-              <w:rPr>
-                <w:sz w:val="24"/>
-                <w:szCs w:val="24"/>
-                <w:shd w:val="nil" w:color="auto" w:fill="auto"/>
-                <w:rtl w:val="0"/>
-                <w:lang w:val="pt-PT"/>
-              </w:rPr>
-              <w:t>õ</w:t>
-            </w:r>
-            <w:r>
-              <w:rPr>
-                <w:sz w:val="24"/>
-                <w:szCs w:val="24"/>
-                <w:shd w:val="nil" w:color="auto" w:fill="auto"/>
-                <w:rtl w:val="0"/>
-                <w:lang w:val="pt-PT"/>
-              </w:rPr>
-              <w:t>es da tela inicial</w:t>
-            </w:r>
-          </w:p>
-        </w:tc>
-        <w:tc>
-          <w:tcPr>
-            <w:tcW w:type="dxa" w:w="3141"/>
-            <w:tcBorders>
-              <w:top w:val="single" w:color="000000" w:sz="4" w:space="0" w:shadow="0" w:frame="0"/>
-              <w:left w:val="single" w:color="000000" w:sz="4" w:space="0" w:shadow="0" w:frame="0"/>
-              <w:bottom w:val="single" w:color="000000" w:sz="4" w:space="0" w:shadow="0" w:frame="0"/>
-              <w:right w:val="single" w:color="000000" w:sz="4" w:space="0" w:shadow="0" w:frame="0"/>
-            </w:tcBorders>
-            <w:shd w:val="clear" w:color="auto" w:fill="auto"/>
-            <w:tcMar>
-              <w:top w:type="dxa" w:w="80"/>
-              <w:left w:type="dxa" w:w="80"/>
-              <w:bottom w:type="dxa" w:w="80"/>
-              <w:right w:type="dxa" w:w="80"/>
-            </w:tcMar>
-            <w:vAlign w:val="top"/>
-          </w:tcPr>
-          <w:p>
-            <w:pPr>
-              <w:pStyle w:val="Corpo"/>
-              <w:spacing w:line="240" w:lineRule="auto"/>
-              <w:jc w:val="both"/>
-            </w:pPr>
-            <w:r>
-              <w:rPr>
-                <w:sz w:val="24"/>
-                <w:szCs w:val="24"/>
-                <w:shd w:val="nil" w:color="auto" w:fill="auto"/>
-                <w:rtl w:val="0"/>
-                <w:lang w:val="pt-PT"/>
-              </w:rPr>
-              <w:t>Implementa</w:t>
-            </w:r>
-            <w:r>
-              <w:rPr>
-                <w:sz w:val="24"/>
-                <w:szCs w:val="24"/>
-                <w:shd w:val="nil" w:color="auto" w:fill="auto"/>
-                <w:rtl w:val="0"/>
-                <w:lang w:val="pt-PT"/>
-              </w:rPr>
-              <w:t>çã</w:t>
-            </w:r>
-            <w:r>
-              <w:rPr>
-                <w:sz w:val="24"/>
-                <w:szCs w:val="24"/>
-                <w:shd w:val="nil" w:color="auto" w:fill="auto"/>
-                <w:rtl w:val="0"/>
-                <w:lang w:val="pt-PT"/>
-              </w:rPr>
-              <w:t xml:space="preserve">o </w:t>
             </w:r>
           </w:p>
         </w:tc>
@@ -1853,7 +1560,7 @@
           </w:tcPr>
           <w:p>
             <w:pPr>
-              <w:pStyle w:val="Corpo"/>
+              <w:pStyle w:val="Corpo A"/>
               <w:spacing w:line="240" w:lineRule="auto"/>
               <w:jc w:val="both"/>
             </w:pPr>
@@ -1865,7 +1572,575 @@
                 <w:rtl w:val="0"/>
                 <w:lang w:val="pt-PT"/>
               </w:rPr>
+              <w:t>RNF01</w:t>
+            </w:r>
+          </w:p>
+        </w:tc>
+        <w:tc>
+          <w:tcPr>
+            <w:tcW w:type="dxa" w:w="5235"/>
+            <w:tcBorders>
+              <w:top w:val="single" w:color="000000" w:sz="4" w:space="0" w:shadow="0" w:frame="0"/>
+              <w:left w:val="single" w:color="000000" w:sz="4" w:space="0" w:shadow="0" w:frame="0"/>
+              <w:bottom w:val="single" w:color="000000" w:sz="4" w:space="0" w:shadow="0" w:frame="0"/>
+              <w:right w:val="single" w:color="000000" w:sz="4" w:space="0" w:shadow="0" w:frame="0"/>
+            </w:tcBorders>
+            <w:shd w:val="clear" w:color="auto" w:fill="auto"/>
+            <w:tcMar>
+              <w:top w:type="dxa" w:w="80"/>
+              <w:left w:type="dxa" w:w="80"/>
+              <w:bottom w:type="dxa" w:w="80"/>
+              <w:right w:type="dxa" w:w="80"/>
+            </w:tcMar>
+            <w:vAlign w:val="top"/>
+          </w:tcPr>
+          <w:p>
+            <w:pPr>
+              <w:pStyle w:val="Corpo A"/>
+              <w:spacing w:line="240" w:lineRule="auto"/>
+              <w:jc w:val="both"/>
+            </w:pPr>
+            <w:r>
+              <w:rPr>
+                <w:sz w:val="24"/>
+                <w:szCs w:val="24"/>
+                <w:shd w:val="nil" w:color="auto" w:fill="auto"/>
+                <w:rtl w:val="0"/>
+                <w:lang w:val="pt-PT"/>
+              </w:rPr>
+              <w:t>O sistema dever</w:t>
+            </w:r>
+            <w:r>
+              <w:rPr>
+                <w:sz w:val="24"/>
+                <w:szCs w:val="24"/>
+                <w:shd w:val="nil" w:color="auto" w:fill="auto"/>
+                <w:rtl w:val="0"/>
+                <w:lang w:val="pt-PT"/>
+              </w:rPr>
+              <w:t xml:space="preserve">á </w:t>
+            </w:r>
+            <w:r>
+              <w:rPr>
+                <w:sz w:val="24"/>
+                <w:szCs w:val="24"/>
+                <w:shd w:val="nil" w:color="auto" w:fill="auto"/>
+                <w:rtl w:val="0"/>
+                <w:lang w:val="pt-PT"/>
+              </w:rPr>
+              <w:t>utilizar cores prim</w:t>
+            </w:r>
+            <w:r>
+              <w:rPr>
+                <w:sz w:val="24"/>
+                <w:szCs w:val="24"/>
+                <w:shd w:val="nil" w:color="auto" w:fill="auto"/>
+                <w:rtl w:val="0"/>
+                <w:lang w:val="pt-PT"/>
+              </w:rPr>
+              <w:t>á</w:t>
+            </w:r>
+            <w:r>
+              <w:rPr>
+                <w:sz w:val="24"/>
+                <w:szCs w:val="24"/>
+                <w:shd w:val="nil" w:color="auto" w:fill="auto"/>
+                <w:rtl w:val="0"/>
+                <w:lang w:val="pt-PT"/>
+              </w:rPr>
+              <w:t>rias para a colora</w:t>
+            </w:r>
+            <w:r>
+              <w:rPr>
+                <w:sz w:val="24"/>
+                <w:szCs w:val="24"/>
+                <w:shd w:val="nil" w:color="auto" w:fill="auto"/>
+                <w:rtl w:val="0"/>
+                <w:lang w:val="pt-PT"/>
+              </w:rPr>
+              <w:t>çã</w:t>
+            </w:r>
+            <w:r>
+              <w:rPr>
+                <w:sz w:val="24"/>
+                <w:szCs w:val="24"/>
+                <w:shd w:val="nil" w:color="auto" w:fill="auto"/>
+                <w:rtl w:val="0"/>
+                <w:lang w:val="pt-PT"/>
+              </w:rPr>
+              <w:t>o dos bot</w:t>
+            </w:r>
+            <w:r>
+              <w:rPr>
+                <w:sz w:val="24"/>
+                <w:szCs w:val="24"/>
+                <w:shd w:val="nil" w:color="auto" w:fill="auto"/>
+                <w:rtl w:val="0"/>
+                <w:lang w:val="pt-PT"/>
+              </w:rPr>
+              <w:t>õ</w:t>
+            </w:r>
+            <w:r>
+              <w:rPr>
+                <w:sz w:val="24"/>
+                <w:szCs w:val="24"/>
+                <w:shd w:val="nil" w:color="auto" w:fill="auto"/>
+                <w:rtl w:val="0"/>
+                <w:lang w:val="pt-PT"/>
+              </w:rPr>
+              <w:t>es da tela inicial</w:t>
+            </w:r>
+          </w:p>
+        </w:tc>
+        <w:tc>
+          <w:tcPr>
+            <w:tcW w:type="dxa" w:w="3141"/>
+            <w:tcBorders>
+              <w:top w:val="single" w:color="000000" w:sz="4" w:space="0" w:shadow="0" w:frame="0"/>
+              <w:left w:val="single" w:color="000000" w:sz="4" w:space="0" w:shadow="0" w:frame="0"/>
+              <w:bottom w:val="single" w:color="000000" w:sz="4" w:space="0" w:shadow="0" w:frame="0"/>
+              <w:right w:val="single" w:color="000000" w:sz="4" w:space="0" w:shadow="0" w:frame="0"/>
+            </w:tcBorders>
+            <w:shd w:val="clear" w:color="auto" w:fill="auto"/>
+            <w:tcMar>
+              <w:top w:type="dxa" w:w="80"/>
+              <w:left w:type="dxa" w:w="80"/>
+              <w:bottom w:type="dxa" w:w="80"/>
+              <w:right w:type="dxa" w:w="80"/>
+            </w:tcMar>
+            <w:vAlign w:val="top"/>
+          </w:tcPr>
+          <w:p>
+            <w:pPr>
+              <w:pStyle w:val="Corpo A"/>
+              <w:spacing w:line="240" w:lineRule="auto"/>
+              <w:jc w:val="both"/>
+            </w:pPr>
+            <w:r>
+              <w:rPr>
+                <w:sz w:val="24"/>
+                <w:szCs w:val="24"/>
+                <w:shd w:val="nil" w:color="auto" w:fill="auto"/>
+                <w:rtl w:val="0"/>
+                <w:lang w:val="pt-PT"/>
+              </w:rPr>
+              <w:t>Implementa</w:t>
+            </w:r>
+            <w:r>
+              <w:rPr>
+                <w:sz w:val="24"/>
+                <w:szCs w:val="24"/>
+                <w:shd w:val="nil" w:color="auto" w:fill="auto"/>
+                <w:rtl w:val="0"/>
+                <w:lang w:val="pt-PT"/>
+              </w:rPr>
+              <w:t>çã</w:t>
+            </w:r>
+            <w:r>
+              <w:rPr>
+                <w:sz w:val="24"/>
+                <w:szCs w:val="24"/>
+                <w:shd w:val="nil" w:color="auto" w:fill="auto"/>
+                <w:rtl w:val="0"/>
+                <w:lang w:val="pt-PT"/>
+              </w:rPr>
+              <w:t xml:space="preserve">o </w:t>
+            </w:r>
+          </w:p>
+        </w:tc>
+      </w:tr>
+      <w:tr>
+        <w:tblPrEx>
+          <w:shd w:val="clear" w:color="auto" w:fill="ced7e7"/>
+        </w:tblPrEx>
+        <w:trPr>
+          <w:trHeight w:val="852" w:hRule="atLeast"/>
+        </w:trPr>
+        <w:tc>
+          <w:tcPr>
+            <w:tcW w:type="dxa" w:w="1020"/>
+            <w:tcBorders>
+              <w:top w:val="single" w:color="000000" w:sz="4" w:space="0" w:shadow="0" w:frame="0"/>
+              <w:left w:val="single" w:color="000000" w:sz="4" w:space="0" w:shadow="0" w:frame="0"/>
+              <w:bottom w:val="single" w:color="000000" w:sz="4" w:space="0" w:shadow="0" w:frame="0"/>
+              <w:right w:val="single" w:color="000000" w:sz="4" w:space="0" w:shadow="0" w:frame="0"/>
+            </w:tcBorders>
+            <w:shd w:val="clear" w:color="auto" w:fill="auto"/>
+            <w:tcMar>
+              <w:top w:type="dxa" w:w="80"/>
+              <w:left w:type="dxa" w:w="80"/>
+              <w:bottom w:type="dxa" w:w="80"/>
+              <w:right w:type="dxa" w:w="80"/>
+            </w:tcMar>
+            <w:vAlign w:val="top"/>
+          </w:tcPr>
+          <w:p>
+            <w:pPr>
+              <w:pStyle w:val="Corpo A"/>
+              <w:spacing w:line="240" w:lineRule="auto"/>
+              <w:jc w:val="both"/>
+            </w:pPr>
+            <w:r>
+              <w:rPr>
+                <w:sz w:val="24"/>
+                <w:szCs w:val="24"/>
+                <w:shd w:val="nil" w:color="auto" w:fill="auto"/>
+                <w:rtl w:val="0"/>
+                <w:lang w:val="pt-PT"/>
+              </w:rPr>
               <w:t>RNF02</w:t>
+            </w:r>
+          </w:p>
+        </w:tc>
+        <w:tc>
+          <w:tcPr>
+            <w:tcW w:type="dxa" w:w="5235"/>
+            <w:tcBorders>
+              <w:top w:val="single" w:color="000000" w:sz="4" w:space="0" w:shadow="0" w:frame="0"/>
+              <w:left w:val="single" w:color="000000" w:sz="4" w:space="0" w:shadow="0" w:frame="0"/>
+              <w:bottom w:val="single" w:color="000000" w:sz="4" w:space="0" w:shadow="0" w:frame="0"/>
+              <w:right w:val="single" w:color="000000" w:sz="4" w:space="0" w:shadow="0" w:frame="0"/>
+            </w:tcBorders>
+            <w:shd w:val="clear" w:color="auto" w:fill="auto"/>
+            <w:tcMar>
+              <w:top w:type="dxa" w:w="80"/>
+              <w:left w:type="dxa" w:w="80"/>
+              <w:bottom w:type="dxa" w:w="80"/>
+              <w:right w:type="dxa" w:w="80"/>
+            </w:tcMar>
+            <w:vAlign w:val="top"/>
+          </w:tcPr>
+          <w:p>
+            <w:pPr>
+              <w:pStyle w:val="Corpo A"/>
+              <w:spacing w:line="240" w:lineRule="auto"/>
+              <w:jc w:val="both"/>
+            </w:pPr>
+            <w:r>
+              <w:rPr>
+                <w:sz w:val="24"/>
+                <w:szCs w:val="24"/>
+                <w:shd w:val="nil" w:color="auto" w:fill="auto"/>
+                <w:rtl w:val="0"/>
+                <w:lang w:val="pt-PT"/>
+              </w:rPr>
+              <w:t>O Sistema dever</w:t>
+            </w:r>
+            <w:r>
+              <w:rPr>
+                <w:sz w:val="24"/>
+                <w:szCs w:val="24"/>
+                <w:shd w:val="nil" w:color="auto" w:fill="auto"/>
+                <w:rtl w:val="0"/>
+                <w:lang w:val="pt-PT"/>
+              </w:rPr>
+              <w:t xml:space="preserve">á </w:t>
+            </w:r>
+            <w:r>
+              <w:rPr>
+                <w:sz w:val="24"/>
+                <w:szCs w:val="24"/>
+                <w:shd w:val="nil" w:color="auto" w:fill="auto"/>
+                <w:rtl w:val="0"/>
+                <w:lang w:val="pt-PT"/>
+              </w:rPr>
+              <w:t>utilizar fonte de tamanho 15 para o texto dos bot</w:t>
+            </w:r>
+            <w:r>
+              <w:rPr>
+                <w:sz w:val="24"/>
+                <w:szCs w:val="24"/>
+                <w:shd w:val="nil" w:color="auto" w:fill="auto"/>
+                <w:rtl w:val="0"/>
+                <w:lang w:val="pt-PT"/>
+              </w:rPr>
+              <w:t>õ</w:t>
+            </w:r>
+            <w:r>
+              <w:rPr>
+                <w:sz w:val="24"/>
+                <w:szCs w:val="24"/>
+                <w:shd w:val="nil" w:color="auto" w:fill="auto"/>
+                <w:rtl w:val="0"/>
+                <w:lang w:val="pt-PT"/>
+              </w:rPr>
+              <w:t>es da tela inicial</w:t>
+            </w:r>
+          </w:p>
+        </w:tc>
+        <w:tc>
+          <w:tcPr>
+            <w:tcW w:type="dxa" w:w="3141"/>
+            <w:tcBorders>
+              <w:top w:val="single" w:color="000000" w:sz="4" w:space="0" w:shadow="0" w:frame="0"/>
+              <w:left w:val="single" w:color="000000" w:sz="4" w:space="0" w:shadow="0" w:frame="0"/>
+              <w:bottom w:val="single" w:color="000000" w:sz="4" w:space="0" w:shadow="0" w:frame="0"/>
+              <w:right w:val="single" w:color="000000" w:sz="4" w:space="0" w:shadow="0" w:frame="0"/>
+            </w:tcBorders>
+            <w:shd w:val="clear" w:color="auto" w:fill="auto"/>
+            <w:tcMar>
+              <w:top w:type="dxa" w:w="80"/>
+              <w:left w:type="dxa" w:w="80"/>
+              <w:bottom w:type="dxa" w:w="80"/>
+              <w:right w:type="dxa" w:w="80"/>
+            </w:tcMar>
+            <w:vAlign w:val="top"/>
+          </w:tcPr>
+          <w:p>
+            <w:pPr>
+              <w:pStyle w:val="Corpo A"/>
+              <w:spacing w:line="240" w:lineRule="auto"/>
+              <w:jc w:val="both"/>
+            </w:pPr>
+            <w:r>
+              <w:rPr>
+                <w:sz w:val="24"/>
+                <w:szCs w:val="24"/>
+                <w:shd w:val="nil" w:color="auto" w:fill="auto"/>
+                <w:rtl w:val="0"/>
+                <w:lang w:val="pt-PT"/>
+              </w:rPr>
+              <w:t>Implementa</w:t>
+            </w:r>
+            <w:r>
+              <w:rPr>
+                <w:sz w:val="24"/>
+                <w:szCs w:val="24"/>
+                <w:shd w:val="nil" w:color="auto" w:fill="auto"/>
+                <w:rtl w:val="0"/>
+                <w:lang w:val="pt-PT"/>
+              </w:rPr>
+              <w:t>çã</w:t>
+            </w:r>
+            <w:r>
+              <w:rPr>
+                <w:sz w:val="24"/>
+                <w:szCs w:val="24"/>
+                <w:shd w:val="nil" w:color="auto" w:fill="auto"/>
+                <w:rtl w:val="0"/>
+                <w:lang w:val="pt-PT"/>
+              </w:rPr>
+              <w:t xml:space="preserve">o </w:t>
+            </w:r>
+          </w:p>
+        </w:tc>
+      </w:tr>
+      <w:tr>
+        <w:tblPrEx>
+          <w:shd w:val="clear" w:color="auto" w:fill="ced7e7"/>
+        </w:tblPrEx>
+        <w:trPr>
+          <w:trHeight w:val="852" w:hRule="atLeast"/>
+        </w:trPr>
+        <w:tc>
+          <w:tcPr>
+            <w:tcW w:type="dxa" w:w="1020"/>
+            <w:tcBorders>
+              <w:top w:val="single" w:color="000000" w:sz="4" w:space="0" w:shadow="0" w:frame="0"/>
+              <w:left w:val="single" w:color="000000" w:sz="4" w:space="0" w:shadow="0" w:frame="0"/>
+              <w:bottom w:val="single" w:color="000000" w:sz="4" w:space="0" w:shadow="0" w:frame="0"/>
+              <w:right w:val="single" w:color="000000" w:sz="4" w:space="0" w:shadow="0" w:frame="0"/>
+            </w:tcBorders>
+            <w:shd w:val="clear" w:color="auto" w:fill="auto"/>
+            <w:tcMar>
+              <w:top w:type="dxa" w:w="80"/>
+              <w:left w:type="dxa" w:w="80"/>
+              <w:bottom w:type="dxa" w:w="80"/>
+              <w:right w:type="dxa" w:w="80"/>
+            </w:tcMar>
+            <w:vAlign w:val="top"/>
+          </w:tcPr>
+          <w:p>
+            <w:pPr>
+              <w:pStyle w:val="Corpo A"/>
+              <w:spacing w:line="240" w:lineRule="auto"/>
+              <w:jc w:val="both"/>
+            </w:pPr>
+            <w:r>
+              <w:rPr>
+                <w:sz w:val="24"/>
+                <w:szCs w:val="24"/>
+                <w:shd w:val="nil" w:color="auto" w:fill="auto"/>
+                <w:rtl w:val="0"/>
+                <w:lang w:val="pt-PT"/>
+              </w:rPr>
+              <w:t>RNF03</w:t>
+            </w:r>
+          </w:p>
+        </w:tc>
+        <w:tc>
+          <w:tcPr>
+            <w:tcW w:type="dxa" w:w="5235"/>
+            <w:tcBorders>
+              <w:top w:val="single" w:color="000000" w:sz="4" w:space="0" w:shadow="0" w:frame="0"/>
+              <w:left w:val="single" w:color="000000" w:sz="4" w:space="0" w:shadow="0" w:frame="0"/>
+              <w:bottom w:val="single" w:color="000000" w:sz="4" w:space="0" w:shadow="0" w:frame="0"/>
+              <w:right w:val="single" w:color="000000" w:sz="4" w:space="0" w:shadow="0" w:frame="0"/>
+            </w:tcBorders>
+            <w:shd w:val="clear" w:color="auto" w:fill="auto"/>
+            <w:tcMar>
+              <w:top w:type="dxa" w:w="80"/>
+              <w:left w:type="dxa" w:w="80"/>
+              <w:bottom w:type="dxa" w:w="80"/>
+              <w:right w:type="dxa" w:w="80"/>
+            </w:tcMar>
+            <w:vAlign w:val="top"/>
+          </w:tcPr>
+          <w:p>
+            <w:pPr>
+              <w:pStyle w:val="Corpo A"/>
+              <w:spacing w:line="240" w:lineRule="auto"/>
+              <w:jc w:val="both"/>
+            </w:pPr>
+            <w:r>
+              <w:rPr>
+                <w:sz w:val="24"/>
+                <w:szCs w:val="24"/>
+                <w:shd w:val="nil" w:color="auto" w:fill="auto"/>
+                <w:rtl w:val="0"/>
+                <w:lang w:val="pt-PT"/>
+              </w:rPr>
+              <w:t>O Sistema dever</w:t>
+            </w:r>
+            <w:r>
+              <w:rPr>
+                <w:sz w:val="24"/>
+                <w:szCs w:val="24"/>
+                <w:shd w:val="nil" w:color="auto" w:fill="auto"/>
+                <w:rtl w:val="0"/>
+                <w:lang w:val="pt-PT"/>
+              </w:rPr>
+              <w:t xml:space="preserve">á </w:t>
+            </w:r>
+            <w:r>
+              <w:rPr>
+                <w:sz w:val="24"/>
+                <w:szCs w:val="24"/>
+                <w:shd w:val="nil" w:color="auto" w:fill="auto"/>
+                <w:rtl w:val="0"/>
+                <w:lang w:val="pt-PT"/>
+              </w:rPr>
+              <w:t>utilizar fonte com efeito de negrito para o texto dos bot</w:t>
+            </w:r>
+            <w:r>
+              <w:rPr>
+                <w:sz w:val="24"/>
+                <w:szCs w:val="24"/>
+                <w:shd w:val="nil" w:color="auto" w:fill="auto"/>
+                <w:rtl w:val="0"/>
+                <w:lang w:val="pt-PT"/>
+              </w:rPr>
+              <w:t>õ</w:t>
+            </w:r>
+            <w:r>
+              <w:rPr>
+                <w:sz w:val="24"/>
+                <w:szCs w:val="24"/>
+                <w:shd w:val="nil" w:color="auto" w:fill="auto"/>
+                <w:rtl w:val="0"/>
+                <w:lang w:val="pt-PT"/>
+              </w:rPr>
+              <w:t>es da tela inicial</w:t>
+            </w:r>
+          </w:p>
+        </w:tc>
+        <w:tc>
+          <w:tcPr>
+            <w:tcW w:type="dxa" w:w="3141"/>
+            <w:tcBorders>
+              <w:top w:val="single" w:color="000000" w:sz="4" w:space="0" w:shadow="0" w:frame="0"/>
+              <w:left w:val="single" w:color="000000" w:sz="4" w:space="0" w:shadow="0" w:frame="0"/>
+              <w:bottom w:val="single" w:color="000000" w:sz="4" w:space="0" w:shadow="0" w:frame="0"/>
+              <w:right w:val="single" w:color="000000" w:sz="4" w:space="0" w:shadow="0" w:frame="0"/>
+            </w:tcBorders>
+            <w:shd w:val="clear" w:color="auto" w:fill="auto"/>
+            <w:tcMar>
+              <w:top w:type="dxa" w:w="80"/>
+              <w:left w:type="dxa" w:w="80"/>
+              <w:bottom w:type="dxa" w:w="80"/>
+              <w:right w:type="dxa" w:w="80"/>
+            </w:tcMar>
+            <w:vAlign w:val="top"/>
+          </w:tcPr>
+          <w:p>
+            <w:pPr>
+              <w:pStyle w:val="Corpo A"/>
+              <w:spacing w:line="240" w:lineRule="auto"/>
+              <w:jc w:val="both"/>
+            </w:pPr>
+            <w:r>
+              <w:rPr>
+                <w:sz w:val="24"/>
+                <w:szCs w:val="24"/>
+                <w:shd w:val="nil" w:color="auto" w:fill="auto"/>
+                <w:rtl w:val="0"/>
+                <w:lang w:val="pt-PT"/>
+              </w:rPr>
+              <w:t>Implementa</w:t>
+            </w:r>
+            <w:r>
+              <w:rPr>
+                <w:sz w:val="24"/>
+                <w:szCs w:val="24"/>
+                <w:shd w:val="nil" w:color="auto" w:fill="auto"/>
+                <w:rtl w:val="0"/>
+                <w:lang w:val="pt-PT"/>
+              </w:rPr>
+              <w:t>çã</w:t>
+            </w:r>
+            <w:r>
+              <w:rPr>
+                <w:sz w:val="24"/>
+                <w:szCs w:val="24"/>
+                <w:shd w:val="nil" w:color="auto" w:fill="auto"/>
+                <w:rtl w:val="0"/>
+                <w:lang w:val="pt-PT"/>
+              </w:rPr>
+              <w:t xml:space="preserve">o </w:t>
+            </w:r>
+          </w:p>
+        </w:tc>
+      </w:tr>
+      <w:tr>
+        <w:tblPrEx>
+          <w:shd w:val="clear" w:color="auto" w:fill="ced7e7"/>
+        </w:tblPrEx>
+        <w:trPr>
+          <w:trHeight w:val="572" w:hRule="atLeast"/>
+        </w:trPr>
+        <w:tc>
+          <w:tcPr>
+            <w:tcW w:type="dxa" w:w="1020"/>
+            <w:tcBorders>
+              <w:top w:val="single" w:color="000000" w:sz="4" w:space="0" w:shadow="0" w:frame="0"/>
+              <w:left w:val="single" w:color="000000" w:sz="4" w:space="0" w:shadow="0" w:frame="0"/>
+              <w:bottom w:val="single" w:color="000000" w:sz="4" w:space="0" w:shadow="0" w:frame="0"/>
+              <w:right w:val="single" w:color="000000" w:sz="4" w:space="0" w:shadow="0" w:frame="0"/>
+            </w:tcBorders>
+            <w:shd w:val="clear" w:color="auto" w:fill="auto"/>
+            <w:tcMar>
+              <w:top w:type="dxa" w:w="80"/>
+              <w:left w:type="dxa" w:w="80"/>
+              <w:bottom w:type="dxa" w:w="80"/>
+              <w:right w:type="dxa" w:w="80"/>
+            </w:tcMar>
+            <w:vAlign w:val="top"/>
+          </w:tcPr>
+          <w:p>
+            <w:pPr>
+              <w:pStyle w:val="Corpo A"/>
+              <w:spacing w:line="240" w:lineRule="auto"/>
+              <w:jc w:val="both"/>
+            </w:pPr>
+            <w:r>
+              <w:rPr>
+                <w:sz w:val="24"/>
+                <w:szCs w:val="24"/>
+                <w:shd w:val="nil" w:color="auto" w:fill="auto"/>
+                <w:rtl w:val="0"/>
+                <w:lang w:val="pt-PT"/>
+              </w:rPr>
+              <w:t>RNF04</w:t>
             </w:r>
           </w:p>
         </w:tc>
@@ -1890,58 +2165,111 @@
           <w:p>
             <w:pPr>
               <w:pStyle w:val="Corpo"/>
-              <w:spacing w:line="240" w:lineRule="auto"/>
               <w:jc w:val="both"/>
             </w:pPr>
             <w:r>
               <w:rPr>
-                <w:sz w:val="24"/>
-                <w:szCs w:val="24"/>
-                <w:shd w:val="nil" w:color="auto" w:fill="auto"/>
-                <w:rtl w:val="0"/>
-                <w:lang w:val="pt-PT"/>
-              </w:rPr>
-              <w:t>O Sistema dever</w:t>
-            </w:r>
-            <w:r>
-              <w:rPr>
-                <w:sz w:val="24"/>
-                <w:szCs w:val="24"/>
-                <w:shd w:val="nil" w:color="auto" w:fill="auto"/>
-                <w:rtl w:val="0"/>
-                <w:lang w:val="pt-PT"/>
+                <w:rFonts w:ascii="Arial" w:hAnsi="Arial"/>
+                <w:shd w:val="nil" w:color="auto" w:fill="auto"/>
+                <w:rtl w:val="0"/>
+                <w:lang w:val="en-US"/>
+                <w14:textOutline w14:w="12700" w14:cap="flat">
+                  <w14:noFill/>
+                  <w14:miter w14:lim="400000"/>
+                </w14:textOutline>
+              </w:rPr>
+              <w:t>O sistema dever</w:t>
+            </w:r>
+            <w:r>
+              <w:rPr>
+                <w:rFonts w:ascii="Arial" w:hAnsi="Arial" w:hint="default"/>
+                <w:shd w:val="nil" w:color="auto" w:fill="auto"/>
+                <w:rtl w:val="0"/>
+                <w:lang w:val="en-US"/>
+                <w14:textOutline w14:w="12700" w14:cap="flat">
+                  <w14:noFill/>
+                  <w14:miter w14:lim="400000"/>
+                </w14:textOutline>
               </w:rPr>
               <w:t xml:space="preserve">á </w:t>
             </w:r>
             <w:r>
               <w:rPr>
-                <w:sz w:val="24"/>
-                <w:szCs w:val="24"/>
-                <w:shd w:val="nil" w:color="auto" w:fill="auto"/>
-                <w:rtl w:val="0"/>
-                <w:lang w:val="pt-PT"/>
-              </w:rPr>
-              <w:t>utilizar fonte de tamanho 15 para o texto dos bot</w:t>
-            </w:r>
-            <w:r>
-              <w:rPr>
-                <w:sz w:val="24"/>
-                <w:szCs w:val="24"/>
-                <w:shd w:val="nil" w:color="auto" w:fill="auto"/>
-                <w:rtl w:val="0"/>
-                <w:lang w:val="pt-PT"/>
-              </w:rPr>
-              <w:t>õ</w:t>
-            </w:r>
-            <w:r>
-              <w:rPr>
-                <w:sz w:val="24"/>
-                <w:szCs w:val="24"/>
-                <w:shd w:val="nil" w:color="auto" w:fill="auto"/>
-                <w:rtl w:val="0"/>
-                <w:lang w:val="pt-PT"/>
-              </w:rPr>
-              <w:t>es da tela inicial</w:t>
+                <w:rFonts w:ascii="Arial" w:hAnsi="Arial"/>
+                <w:shd w:val="nil" w:color="auto" w:fill="auto"/>
+                <w:rtl w:val="0"/>
+                <w:lang w:val="en-US"/>
+                <w14:textOutline w14:w="12700" w14:cap="flat">
+                  <w14:noFill/>
+                  <w14:miter w14:lim="400000"/>
+                </w14:textOutline>
+              </w:rPr>
+              <w:t>utilizar tamanho 22 para a fonte do t</w:t>
+            </w:r>
+            <w:r>
+              <w:rPr>
+                <w:rFonts w:ascii="Arial" w:hAnsi="Arial" w:hint="default"/>
+                <w:shd w:val="nil" w:color="auto" w:fill="auto"/>
+                <w:rtl w:val="0"/>
+                <w:lang w:val="en-US"/>
+                <w14:textOutline w14:w="12700" w14:cap="flat">
+                  <w14:noFill/>
+                  <w14:miter w14:lim="400000"/>
+                </w14:textOutline>
+              </w:rPr>
+              <w:t>í</w:t>
+            </w:r>
+            <w:r>
+              <w:rPr>
+                <w:rFonts w:ascii="Arial" w:hAnsi="Arial"/>
+                <w:shd w:val="nil" w:color="auto" w:fill="auto"/>
+                <w:rtl w:val="0"/>
+                <w:lang w:val="en-US"/>
+                <w14:textOutline w14:w="12700" w14:cap="flat">
+                  <w14:noFill/>
+                  <w14:miter w14:lim="400000"/>
+                </w14:textOutline>
+              </w:rPr>
+              <w:t xml:space="preserve">tulo </w:t>
+            </w:r>
+            <w:r>
+              <w:rPr>
+                <w:rFonts w:ascii="Arial" w:hAnsi="Arial"/>
+                <w:shd w:val="nil" w:color="auto" w:fill="auto"/>
+                <w:rtl w:val="0"/>
+                <w:lang w:val="pt-PT"/>
+                <w14:textOutline w14:w="12700" w14:cap="flat">
+                  <w14:noFill/>
+                  <w14:miter w14:lim="400000"/>
+                </w14:textOutline>
+              </w:rPr>
+              <w:t>em todas as</w:t>
+            </w:r>
+            <w:r>
+              <w:rPr>
+                <w:rFonts w:ascii="Arial" w:hAnsi="Arial"/>
+                <w:shd w:val="nil" w:color="auto" w:fill="auto"/>
+                <w:rtl w:val="0"/>
+                <w:lang w:val="en-US"/>
+                <w14:textOutline w14:w="12700" w14:cap="flat">
+                  <w14:noFill/>
+                  <w14:miter w14:lim="400000"/>
+                </w14:textOutline>
+              </w:rPr>
+              <w:t xml:space="preserve"> tela</w:t>
+            </w:r>
+            <w:r>
+              <w:rPr>
+                <w:rFonts w:ascii="Arial" w:hAnsi="Arial"/>
+                <w:shd w:val="nil" w:color="auto" w:fill="auto"/>
+                <w:rtl w:val="0"/>
+                <w:lang w:val="pt-PT"/>
+                <w14:textOutline w14:w="12700" w14:cap="flat">
+                  <w14:noFill/>
+                  <w14:miter w14:lim="400000"/>
+                </w14:textOutline>
+              </w:rPr>
+              <w:t>s</w:t>
             </w:r>
           </w:p>
         </w:tc>
@@ -1966,604 +2294,44 @@
           <w:p>
             <w:pPr>
               <w:pStyle w:val="Corpo"/>
-              <w:spacing w:line="240" w:lineRule="auto"/>
               <w:jc w:val="both"/>
             </w:pPr>
             <w:r>
               <w:rPr>
-                <w:sz w:val="24"/>
-                <w:szCs w:val="24"/>
-                <w:shd w:val="nil" w:color="auto" w:fill="auto"/>
-                <w:rtl w:val="0"/>
-                <w:lang w:val="pt-PT"/>
+                <w:rFonts w:ascii="Arial" w:hAnsi="Arial"/>
+                <w:shd w:val="nil" w:color="auto" w:fill="auto"/>
+                <w:rtl w:val="0"/>
+                <w:lang w:val="en-US"/>
+                <w14:textOutline w14:w="12700" w14:cap="flat">
+                  <w14:noFill/>
+                  <w14:miter w14:lim="400000"/>
+                </w14:textOutline>
               </w:rPr>
               <w:t>Implementa</w:t>
             </w:r>
             <w:r>
               <w:rPr>
-                <w:sz w:val="24"/>
-                <w:szCs w:val="24"/>
-                <w:shd w:val="nil" w:color="auto" w:fill="auto"/>
-                <w:rtl w:val="0"/>
-                <w:lang w:val="pt-PT"/>
+                <w:rFonts w:ascii="Arial" w:hAnsi="Arial" w:hint="default"/>
+                <w:shd w:val="nil" w:color="auto" w:fill="auto"/>
+                <w:rtl w:val="0"/>
+                <w:lang w:val="en-US"/>
+                <w14:textOutline w14:w="12700" w14:cap="flat">
+                  <w14:noFill/>
+                  <w14:miter w14:lim="400000"/>
+                </w14:textOutline>
               </w:rPr>
               <w:t>çã</w:t>
             </w:r>
             <w:r>
               <w:rPr>
-                <w:sz w:val="24"/>
-                <w:szCs w:val="24"/>
-                <w:shd w:val="nil" w:color="auto" w:fill="auto"/>
-                <w:rtl w:val="0"/>
-                <w:lang w:val="pt-PT"/>
-              </w:rPr>
-              <w:t xml:space="preserve">o </w:t>
-            </w:r>
-          </w:p>
-        </w:tc>
-      </w:tr>
-      <w:tr>
-        <w:tblPrEx>
-          <w:shd w:val="clear" w:color="auto" w:fill="ced7e7"/>
-        </w:tblPrEx>
-        <w:trPr>
-          <w:trHeight w:val="842" w:hRule="atLeast"/>
-        </w:trPr>
-        <w:tc>
-          <w:tcPr>
-            <w:tcW w:type="dxa" w:w="1020"/>
-            <w:tcBorders>
-              <w:top w:val="single" w:color="000000" w:sz="4" w:space="0" w:shadow="0" w:frame="0"/>
-              <w:left w:val="single" w:color="000000" w:sz="4" w:space="0" w:shadow="0" w:frame="0"/>
-              <w:bottom w:val="single" w:color="000000" w:sz="4" w:space="0" w:shadow="0" w:frame="0"/>
-              <w:right w:val="single" w:color="000000" w:sz="4" w:space="0" w:shadow="0" w:frame="0"/>
-            </w:tcBorders>
-            <w:shd w:val="clear" w:color="auto" w:fill="auto"/>
-            <w:tcMar>
-              <w:top w:type="dxa" w:w="80"/>
-              <w:left w:type="dxa" w:w="80"/>
-              <w:bottom w:type="dxa" w:w="80"/>
-              <w:right w:type="dxa" w:w="80"/>
-            </w:tcMar>
-            <w:vAlign w:val="top"/>
-          </w:tcPr>
-          <w:p>
-            <w:pPr>
-              <w:pStyle w:val="Corpo"/>
-              <w:spacing w:line="240" w:lineRule="auto"/>
-              <w:jc w:val="both"/>
-            </w:pPr>
-            <w:r>
-              <w:rPr>
-                <w:sz w:val="24"/>
-                <w:szCs w:val="24"/>
-                <w:shd w:val="nil" w:color="auto" w:fill="auto"/>
-                <w:rtl w:val="0"/>
-                <w:lang w:val="pt-PT"/>
-              </w:rPr>
-              <w:t>RNF03</w:t>
-            </w:r>
-          </w:p>
-        </w:tc>
-        <w:tc>
-          <w:tcPr>
-            <w:tcW w:type="dxa" w:w="5235"/>
-            <w:tcBorders>
-              <w:top w:val="single" w:color="000000" w:sz="4" w:space="0" w:shadow="0" w:frame="0"/>
-              <w:left w:val="single" w:color="000000" w:sz="4" w:space="0" w:shadow="0" w:frame="0"/>
-              <w:bottom w:val="single" w:color="000000" w:sz="4" w:space="0" w:shadow="0" w:frame="0"/>
-              <w:right w:val="single" w:color="000000" w:sz="4" w:space="0" w:shadow="0" w:frame="0"/>
-            </w:tcBorders>
-            <w:shd w:val="clear" w:color="auto" w:fill="auto"/>
-            <w:tcMar>
-              <w:top w:type="dxa" w:w="80"/>
-              <w:left w:type="dxa" w:w="80"/>
-              <w:bottom w:type="dxa" w:w="80"/>
-              <w:right w:type="dxa" w:w="80"/>
-            </w:tcMar>
-            <w:vAlign w:val="top"/>
-          </w:tcPr>
-          <w:p>
-            <w:pPr>
-              <w:pStyle w:val="Corpo"/>
-              <w:spacing w:line="240" w:lineRule="auto"/>
-              <w:jc w:val="both"/>
-            </w:pPr>
-            <w:r>
-              <w:rPr>
-                <w:sz w:val="24"/>
-                <w:szCs w:val="24"/>
-                <w:shd w:val="nil" w:color="auto" w:fill="auto"/>
-                <w:rtl w:val="0"/>
-                <w:lang w:val="pt-PT"/>
-              </w:rPr>
-              <w:t>O Sistema dever</w:t>
-            </w:r>
-            <w:r>
-              <w:rPr>
-                <w:sz w:val="24"/>
-                <w:szCs w:val="24"/>
-                <w:shd w:val="nil" w:color="auto" w:fill="auto"/>
-                <w:rtl w:val="0"/>
-                <w:lang w:val="pt-PT"/>
-              </w:rPr>
-              <w:t xml:space="preserve">á </w:t>
-            </w:r>
-            <w:r>
-              <w:rPr>
-                <w:sz w:val="24"/>
-                <w:szCs w:val="24"/>
-                <w:shd w:val="nil" w:color="auto" w:fill="auto"/>
-                <w:rtl w:val="0"/>
-                <w:lang w:val="pt-PT"/>
-              </w:rPr>
-              <w:t>utilizar fonte com efeito de negrito para o texto dos bot</w:t>
-            </w:r>
-            <w:r>
-              <w:rPr>
-                <w:sz w:val="24"/>
-                <w:szCs w:val="24"/>
-                <w:shd w:val="nil" w:color="auto" w:fill="auto"/>
-                <w:rtl w:val="0"/>
-                <w:lang w:val="pt-PT"/>
-              </w:rPr>
-              <w:t>õ</w:t>
-            </w:r>
-            <w:r>
-              <w:rPr>
-                <w:sz w:val="24"/>
-                <w:szCs w:val="24"/>
-                <w:shd w:val="nil" w:color="auto" w:fill="auto"/>
-                <w:rtl w:val="0"/>
-                <w:lang w:val="pt-PT"/>
-              </w:rPr>
-              <w:t>es da tela inicial</w:t>
-            </w:r>
-          </w:p>
-        </w:tc>
-        <w:tc>
-          <w:tcPr>
-            <w:tcW w:type="dxa" w:w="3141"/>
-            <w:tcBorders>
-              <w:top w:val="single" w:color="000000" w:sz="4" w:space="0" w:shadow="0" w:frame="0"/>
-              <w:left w:val="single" w:color="000000" w:sz="4" w:space="0" w:shadow="0" w:frame="0"/>
-              <w:bottom w:val="single" w:color="000000" w:sz="4" w:space="0" w:shadow="0" w:frame="0"/>
-              <w:right w:val="single" w:color="000000" w:sz="4" w:space="0" w:shadow="0" w:frame="0"/>
-            </w:tcBorders>
-            <w:shd w:val="clear" w:color="auto" w:fill="auto"/>
-            <w:tcMar>
-              <w:top w:type="dxa" w:w="80"/>
-              <w:left w:type="dxa" w:w="80"/>
-              <w:bottom w:type="dxa" w:w="80"/>
-              <w:right w:type="dxa" w:w="80"/>
-            </w:tcMar>
-            <w:vAlign w:val="top"/>
-          </w:tcPr>
-          <w:p>
-            <w:pPr>
-              <w:pStyle w:val="Corpo"/>
-              <w:spacing w:line="240" w:lineRule="auto"/>
-              <w:jc w:val="both"/>
-            </w:pPr>
-            <w:r>
-              <w:rPr>
-                <w:sz w:val="24"/>
-                <w:szCs w:val="24"/>
-                <w:shd w:val="nil" w:color="auto" w:fill="auto"/>
-                <w:rtl w:val="0"/>
-                <w:lang w:val="pt-PT"/>
-              </w:rPr>
-              <w:t>Implementa</w:t>
-            </w:r>
-            <w:r>
-              <w:rPr>
-                <w:sz w:val="24"/>
-                <w:szCs w:val="24"/>
-                <w:shd w:val="nil" w:color="auto" w:fill="auto"/>
-                <w:rtl w:val="0"/>
-                <w:lang w:val="pt-PT"/>
-              </w:rPr>
-              <w:t>çã</w:t>
-            </w:r>
-            <w:r>
-              <w:rPr>
-                <w:sz w:val="24"/>
-                <w:szCs w:val="24"/>
-                <w:shd w:val="nil" w:color="auto" w:fill="auto"/>
-                <w:rtl w:val="0"/>
-                <w:lang w:val="pt-PT"/>
-              </w:rPr>
-              <w:t xml:space="preserve">o </w:t>
-            </w:r>
-          </w:p>
-        </w:tc>
-      </w:tr>
-      <w:tr>
-        <w:tblPrEx>
-          <w:shd w:val="clear" w:color="auto" w:fill="ced7e7"/>
-        </w:tblPrEx>
-        <w:trPr>
-          <w:trHeight w:val="562" w:hRule="atLeast"/>
-        </w:trPr>
-        <w:tc>
-          <w:tcPr>
-            <w:tcW w:type="dxa" w:w="1020"/>
-            <w:tcBorders>
-              <w:top w:val="single" w:color="000000" w:sz="4" w:space="0" w:shadow="0" w:frame="0"/>
-              <w:left w:val="single" w:color="000000" w:sz="4" w:space="0" w:shadow="0" w:frame="0"/>
-              <w:bottom w:val="single" w:color="000000" w:sz="4" w:space="0" w:shadow="0" w:frame="0"/>
-              <w:right w:val="single" w:color="000000" w:sz="4" w:space="0" w:shadow="0" w:frame="0"/>
-            </w:tcBorders>
-            <w:shd w:val="clear" w:color="auto" w:fill="auto"/>
-            <w:tcMar>
-              <w:top w:type="dxa" w:w="80"/>
-              <w:left w:type="dxa" w:w="80"/>
-              <w:bottom w:type="dxa" w:w="80"/>
-              <w:right w:type="dxa" w:w="80"/>
-            </w:tcMar>
-            <w:vAlign w:val="top"/>
-          </w:tcPr>
-          <w:p>
-            <w:pPr>
-              <w:pStyle w:val="Corpo"/>
-              <w:spacing w:line="240" w:lineRule="auto"/>
-              <w:jc w:val="both"/>
-            </w:pPr>
-            <w:r>
-              <w:rPr>
-                <w:sz w:val="24"/>
-                <w:szCs w:val="24"/>
-                <w:shd w:val="nil" w:color="auto" w:fill="auto"/>
-                <w:rtl w:val="0"/>
-                <w:lang w:val="pt-PT"/>
-              </w:rPr>
-              <w:t>RNF0</w:t>
-            </w:r>
-            <w:r>
-              <w:rPr>
-                <w:sz w:val="24"/>
-                <w:szCs w:val="24"/>
-                <w:shd w:val="nil" w:color="auto" w:fill="auto"/>
-                <w:rtl w:val="0"/>
-                <w:lang w:val="pt-PT"/>
-              </w:rPr>
-              <w:t>4</w:t>
-            </w:r>
-          </w:p>
-        </w:tc>
-        <w:tc>
-          <w:tcPr>
-            <w:tcW w:type="dxa" w:w="5235"/>
-            <w:tcBorders>
-              <w:top w:val="single" w:color="000000" w:sz="4" w:space="0" w:shadow="0" w:frame="0"/>
-              <w:left w:val="single" w:color="000000" w:sz="4" w:space="0" w:shadow="0" w:frame="0"/>
-              <w:bottom w:val="single" w:color="000000" w:sz="4" w:space="0" w:shadow="0" w:frame="0"/>
-              <w:right w:val="single" w:color="000000" w:sz="4" w:space="0" w:shadow="0" w:frame="0"/>
-            </w:tcBorders>
-            <w:shd w:val="clear" w:color="auto" w:fill="auto"/>
-            <w:tcMar>
-              <w:top w:type="dxa" w:w="80"/>
-              <w:left w:type="dxa" w:w="80"/>
-              <w:bottom w:type="dxa" w:w="80"/>
-              <w:right w:type="dxa" w:w="80"/>
-            </w:tcMar>
-            <w:vAlign w:val="top"/>
-          </w:tcPr>
-          <w:p>
-            <w:pPr>
-              <w:keepNext w:val="0"/>
-              <w:keepLines w:val="0"/>
-              <w:pageBreakBefore w:val="0"/>
-              <w:widowControl w:val="1"/>
-              <w:shd w:val="clear" w:color="auto" w:fill="auto"/>
-              <w:suppressAutoHyphens w:val="0"/>
-              <w:bidi w:val="0"/>
-              <w:spacing w:before="0" w:after="0" w:line="240" w:lineRule="auto"/>
-              <w:ind w:left="0" w:right="0" w:firstLine="0"/>
-              <w:jc w:val="both"/>
-              <w:outlineLvl w:val="9"/>
-              <w:rPr>
-                <w:rtl w:val="0"/>
-              </w:rPr>
-            </w:pPr>
-            <w:r>
-              <w:rPr>
-                <w:rFonts w:ascii="Arial" w:cs="Arial Unicode MS" w:hAnsi="Arial" w:eastAsia="Arial Unicode MS"/>
-                <w:b w:val="0"/>
-                <w:bCs w:val="0"/>
-                <w:i w:val="0"/>
-                <w:iCs w:val="0"/>
-                <w:caps w:val="0"/>
-                <w:smallCaps w:val="0"/>
-                <w:strike w:val="0"/>
-                <w:dstrike w:val="0"/>
-                <w:outline w:val="0"/>
-                <w:color w:val="000000"/>
-                <w:spacing w:val="0"/>
-                <w:kern w:val="0"/>
-                <w:position w:val="0"/>
-                <w:sz w:val="24"/>
-                <w:szCs w:val="24"/>
-                <w:u w:val="none" w:color="000000"/>
-                <w:shd w:val="nil" w:color="auto" w:fill="auto"/>
-                <w:vertAlign w:val="baseline"/>
-                <w:rtl w:val="0"/>
-                <w14:textOutline>
+                <w:rFonts w:ascii="Arial" w:hAnsi="Arial"/>
+                <w:shd w:val="nil" w:color="auto" w:fill="auto"/>
+                <w:rtl w:val="0"/>
+                <w:lang w:val="en-US"/>
+                <w14:textOutline w14:w="12700" w14:cap="flat">
                   <w14:noFill/>
+                  <w14:miter w14:lim="400000"/>
                 </w14:textOutline>
-                <w14:textFill>
-                  <w14:solidFill>
-                    <w14:srgbClr w14:val="000000"/>
-                  </w14:solidFill>
-                </w14:textFill>
-              </w:rPr>
-              <w:t>O sistema dever</w:t>
-            </w:r>
-            <w:r>
-              <w:rPr>
-                <w:rFonts w:ascii="Arial" w:cs="Arial Unicode MS" w:hAnsi="Arial" w:eastAsia="Arial Unicode MS" w:hint="default"/>
-                <w:b w:val="0"/>
-                <w:bCs w:val="0"/>
-                <w:i w:val="0"/>
-                <w:iCs w:val="0"/>
-                <w:caps w:val="0"/>
-                <w:smallCaps w:val="0"/>
-                <w:strike w:val="0"/>
-                <w:dstrike w:val="0"/>
-                <w:outline w:val="0"/>
-                <w:color w:val="000000"/>
-                <w:spacing w:val="0"/>
-                <w:kern w:val="0"/>
-                <w:position w:val="0"/>
-                <w:sz w:val="24"/>
-                <w:szCs w:val="24"/>
-                <w:u w:val="none" w:color="000000"/>
-                <w:shd w:val="nil" w:color="auto" w:fill="auto"/>
-                <w:vertAlign w:val="baseline"/>
-                <w:rtl w:val="0"/>
-                <w14:textOutline>
-                  <w14:noFill/>
-                </w14:textOutline>
-                <w14:textFill>
-                  <w14:solidFill>
-                    <w14:srgbClr w14:val="000000"/>
-                  </w14:solidFill>
-                </w14:textFill>
-              </w:rPr>
-              <w:t xml:space="preserve">á </w:t>
-            </w:r>
-            <w:r>
-              <w:rPr>
-                <w:rFonts w:ascii="Arial" w:cs="Arial Unicode MS" w:hAnsi="Arial" w:eastAsia="Arial Unicode MS"/>
-                <w:b w:val="0"/>
-                <w:bCs w:val="0"/>
-                <w:i w:val="0"/>
-                <w:iCs w:val="0"/>
-                <w:caps w:val="0"/>
-                <w:smallCaps w:val="0"/>
-                <w:strike w:val="0"/>
-                <w:dstrike w:val="0"/>
-                <w:outline w:val="0"/>
-                <w:color w:val="000000"/>
-                <w:spacing w:val="0"/>
-                <w:kern w:val="0"/>
-                <w:position w:val="0"/>
-                <w:sz w:val="24"/>
-                <w:szCs w:val="24"/>
-                <w:u w:val="none" w:color="000000"/>
-                <w:shd w:val="nil" w:color="auto" w:fill="auto"/>
-                <w:vertAlign w:val="baseline"/>
-                <w:rtl w:val="0"/>
-                <w14:textOutline>
-                  <w14:noFill/>
-                </w14:textOutline>
-                <w14:textFill>
-                  <w14:solidFill>
-                    <w14:srgbClr w14:val="000000"/>
-                  </w14:solidFill>
-                </w14:textFill>
-              </w:rPr>
-              <w:t>utilizar tamanho 22 para a fonte do t</w:t>
-            </w:r>
-            <w:r>
-              <w:rPr>
-                <w:rFonts w:ascii="Arial" w:cs="Arial Unicode MS" w:hAnsi="Arial" w:eastAsia="Arial Unicode MS" w:hint="default"/>
-                <w:b w:val="0"/>
-                <w:bCs w:val="0"/>
-                <w:i w:val="0"/>
-                <w:iCs w:val="0"/>
-                <w:caps w:val="0"/>
-                <w:smallCaps w:val="0"/>
-                <w:strike w:val="0"/>
-                <w:dstrike w:val="0"/>
-                <w:outline w:val="0"/>
-                <w:color w:val="000000"/>
-                <w:spacing w:val="0"/>
-                <w:kern w:val="0"/>
-                <w:position w:val="0"/>
-                <w:sz w:val="24"/>
-                <w:szCs w:val="24"/>
-                <w:u w:val="none" w:color="000000"/>
-                <w:shd w:val="nil" w:color="auto" w:fill="auto"/>
-                <w:vertAlign w:val="baseline"/>
-                <w:rtl w:val="0"/>
-                <w14:textOutline>
-                  <w14:noFill/>
-                </w14:textOutline>
-                <w14:textFill>
-                  <w14:solidFill>
-                    <w14:srgbClr w14:val="000000"/>
-                  </w14:solidFill>
-                </w14:textFill>
-              </w:rPr>
-              <w:t>í</w:t>
-            </w:r>
-            <w:r>
-              <w:rPr>
-                <w:rFonts w:ascii="Arial" w:cs="Arial Unicode MS" w:hAnsi="Arial" w:eastAsia="Arial Unicode MS"/>
-                <w:b w:val="0"/>
-                <w:bCs w:val="0"/>
-                <w:i w:val="0"/>
-                <w:iCs w:val="0"/>
-                <w:caps w:val="0"/>
-                <w:smallCaps w:val="0"/>
-                <w:strike w:val="0"/>
-                <w:dstrike w:val="0"/>
-                <w:outline w:val="0"/>
-                <w:color w:val="000000"/>
-                <w:spacing w:val="0"/>
-                <w:kern w:val="0"/>
-                <w:position w:val="0"/>
-                <w:sz w:val="24"/>
-                <w:szCs w:val="24"/>
-                <w:u w:val="none" w:color="000000"/>
-                <w:shd w:val="nil" w:color="auto" w:fill="auto"/>
-                <w:vertAlign w:val="baseline"/>
-                <w:rtl w:val="0"/>
-                <w14:textOutline>
-                  <w14:noFill/>
-                </w14:textOutline>
-                <w14:textFill>
-                  <w14:solidFill>
-                    <w14:srgbClr w14:val="000000"/>
-                  </w14:solidFill>
-                </w14:textFill>
-              </w:rPr>
-              <w:t>tulo na tela inicial</w:t>
-            </w:r>
-          </w:p>
-        </w:tc>
-        <w:tc>
-          <w:tcPr>
-            <w:tcW w:type="dxa" w:w="3141"/>
-            <w:tcBorders>
-              <w:top w:val="single" w:color="000000" w:sz="4" w:space="0" w:shadow="0" w:frame="0"/>
-              <w:left w:val="single" w:color="000000" w:sz="4" w:space="0" w:shadow="0" w:frame="0"/>
-              <w:bottom w:val="single" w:color="000000" w:sz="4" w:space="0" w:shadow="0" w:frame="0"/>
-              <w:right w:val="single" w:color="000000" w:sz="4" w:space="0" w:shadow="0" w:frame="0"/>
-            </w:tcBorders>
-            <w:shd w:val="clear" w:color="auto" w:fill="auto"/>
-            <w:tcMar>
-              <w:top w:type="dxa" w:w="80"/>
-              <w:left w:type="dxa" w:w="80"/>
-              <w:bottom w:type="dxa" w:w="80"/>
-              <w:right w:type="dxa" w:w="80"/>
-            </w:tcMar>
-            <w:vAlign w:val="top"/>
-          </w:tcPr>
-          <w:p>
-            <w:pPr>
-              <w:keepNext w:val="0"/>
-              <w:keepLines w:val="0"/>
-              <w:pageBreakBefore w:val="0"/>
-              <w:widowControl w:val="1"/>
-              <w:shd w:val="clear" w:color="auto" w:fill="auto"/>
-              <w:suppressAutoHyphens w:val="0"/>
-              <w:bidi w:val="0"/>
-              <w:spacing w:before="0" w:after="0" w:line="240" w:lineRule="auto"/>
-              <w:ind w:left="0" w:right="0" w:firstLine="0"/>
-              <w:jc w:val="both"/>
-              <w:outlineLvl w:val="9"/>
-              <w:rPr>
-                <w:rtl w:val="0"/>
-              </w:rPr>
-            </w:pPr>
-            <w:r>
-              <w:rPr>
-                <w:rFonts w:ascii="Arial" w:cs="Arial Unicode MS" w:hAnsi="Arial" w:eastAsia="Arial Unicode MS"/>
-                <w:b w:val="0"/>
-                <w:bCs w:val="0"/>
-                <w:i w:val="0"/>
-                <w:iCs w:val="0"/>
-                <w:caps w:val="0"/>
-                <w:smallCaps w:val="0"/>
-                <w:strike w:val="0"/>
-                <w:dstrike w:val="0"/>
-                <w:outline w:val="0"/>
-                <w:color w:val="000000"/>
-                <w:spacing w:val="0"/>
-                <w:kern w:val="0"/>
-                <w:position w:val="0"/>
-                <w:sz w:val="24"/>
-                <w:szCs w:val="24"/>
-                <w:u w:val="none" w:color="000000"/>
-                <w:shd w:val="nil" w:color="auto" w:fill="auto"/>
-                <w:vertAlign w:val="baseline"/>
-                <w:rtl w:val="0"/>
-                <w14:textOutline>
-                  <w14:noFill/>
-                </w14:textOutline>
-                <w14:textFill>
-                  <w14:solidFill>
-                    <w14:srgbClr w14:val="000000"/>
-                  </w14:solidFill>
-                </w14:textFill>
-              </w:rPr>
-              <w:t>Implementa</w:t>
-            </w:r>
-            <w:r>
-              <w:rPr>
-                <w:rFonts w:ascii="Arial" w:cs="Arial Unicode MS" w:hAnsi="Arial" w:eastAsia="Arial Unicode MS" w:hint="default"/>
-                <w:b w:val="0"/>
-                <w:bCs w:val="0"/>
-                <w:i w:val="0"/>
-                <w:iCs w:val="0"/>
-                <w:caps w:val="0"/>
-                <w:smallCaps w:val="0"/>
-                <w:strike w:val="0"/>
-                <w:dstrike w:val="0"/>
-                <w:outline w:val="0"/>
-                <w:color w:val="000000"/>
-                <w:spacing w:val="0"/>
-                <w:kern w:val="0"/>
-                <w:position w:val="0"/>
-                <w:sz w:val="24"/>
-                <w:szCs w:val="24"/>
-                <w:u w:val="none" w:color="000000"/>
-                <w:shd w:val="nil" w:color="auto" w:fill="auto"/>
-                <w:vertAlign w:val="baseline"/>
-                <w:rtl w:val="0"/>
-                <w14:textOutline>
-                  <w14:noFill/>
-                </w14:textOutline>
-                <w14:textFill>
-                  <w14:solidFill>
-                    <w14:srgbClr w14:val="000000"/>
-                  </w14:solidFill>
-                </w14:textFill>
-              </w:rPr>
-              <w:t>çã</w:t>
-            </w:r>
-            <w:r>
-              <w:rPr>
-                <w:rFonts w:ascii="Arial" w:cs="Arial Unicode MS" w:hAnsi="Arial" w:eastAsia="Arial Unicode MS"/>
-                <w:b w:val="0"/>
-                <w:bCs w:val="0"/>
-                <w:i w:val="0"/>
-                <w:iCs w:val="0"/>
-                <w:caps w:val="0"/>
-                <w:smallCaps w:val="0"/>
-                <w:strike w:val="0"/>
-                <w:dstrike w:val="0"/>
-                <w:outline w:val="0"/>
-                <w:color w:val="000000"/>
-                <w:spacing w:val="0"/>
-                <w:kern w:val="0"/>
-                <w:position w:val="0"/>
-                <w:sz w:val="24"/>
-                <w:szCs w:val="24"/>
-                <w:u w:val="none" w:color="000000"/>
-                <w:shd w:val="nil" w:color="auto" w:fill="auto"/>
-                <w:vertAlign w:val="baseline"/>
-                <w:rtl w:val="0"/>
-                <w14:textOutline>
-                  <w14:noFill/>
-                </w14:textOutline>
-                <w14:textFill>
-                  <w14:solidFill>
-                    <w14:srgbClr w14:val="000000"/>
-                  </w14:solidFill>
-                </w14:textFill>
               </w:rPr>
               <w:t>o</w:t>
             </w:r>
@@ -2573,7 +2341,19 @@
     </w:tbl>
     <w:p>
       <w:pPr>
-        <w:pStyle w:val="Corpo"/>
+        <w:pStyle w:val="Corpo A"/>
+        <w:widowControl w:val="0"/>
+        <w:spacing w:after="200" w:line="240" w:lineRule="auto"/>
+        <w:ind w:left="675" w:hanging="675"/>
+        <w:rPr>
+          <w:sz w:val="24"/>
+          <w:szCs w:val="24"/>
+        </w:rPr>
+      </w:pPr>
+    </w:p>
+    <w:p>
+      <w:pPr>
+        <w:pStyle w:val="Corpo A"/>
         <w:widowControl w:val="0"/>
         <w:spacing w:after="200" w:line="240" w:lineRule="auto"/>
         <w:ind w:left="567" w:hanging="567"/>
@@ -2585,20 +2365,8 @@
     </w:p>
     <w:p>
       <w:pPr>
-        <w:pStyle w:val="Corpo"/>
+        <w:pStyle w:val="Corpo A"/>
         <w:spacing w:after="200"/>
-        <w:jc w:val="both"/>
-        <w:rPr>
-          <w:sz w:val="24"/>
-          <w:szCs w:val="24"/>
-        </w:rPr>
-      </w:pPr>
-    </w:p>
-    <w:p>
-      <w:pPr>
-        <w:pStyle w:val="Corpo"/>
-        <w:spacing w:after="200"/>
-        <w:ind w:left="567" w:firstLine="708"/>
         <w:jc w:val="both"/>
       </w:pPr>
       <w:r>
@@ -3187,7 +2955,7 @@
       <w:lvlText w:val="%2.%3.%4.%5.%6.%7.%8.%9."/>
       <w:lvlJc w:val="left"/>
       <w:pPr>
-        <w:ind w:left="5976" w:hanging="1440"/>
+        <w:ind w:left="4669" w:hanging="133"/>
       </w:pPr>
       <w:rPr>
         <w:rFonts w:hAnsi="Arial Unicode MS"/>
@@ -3387,9 +3155,9 @@
       </w14:textFill>
     </w:rPr>
   </w:style>
-  <w:style w:type="paragraph" w:styleId="Corpo">
-    <w:name w:val="Corpo"/>
-    <w:next w:val="Corpo"/>
+  <w:style w:type="paragraph" w:styleId="Corpo A">
+    <w:name w:val="Corpo A"/>
+    <w:next w:val="Corpo A"/>
     <w:pPr>
       <w:keepNext w:val="0"/>
       <w:keepLines w:val="0"/>
@@ -3423,8 +3191,9 @@
       <w:u w:val="none" w:color="000000"/>
       <w:shd w:val="nil" w:color="auto" w:fill="auto"/>
       <w:vertAlign w:val="baseline"/>
-      <w14:textOutline>
+      <w14:textOutline w14:w="12700" w14:cap="flat">
         <w14:noFill/>
+        <w14:miter w14:lim="400000"/>
       </w14:textOutline>
       <w14:textFill>
         <w14:solidFill>
@@ -3443,7 +3212,7 @@
   </w:style>
   <w:style w:type="paragraph" w:styleId="Cabeçalho 2">
     <w:name w:val="Cabeçalho 2"/>
-    <w:next w:val="Corpo"/>
+    <w:next w:val="Corpo A"/>
     <w:pPr>
       <w:keepNext w:val="1"/>
       <w:keepLines w:val="1"/>
@@ -3455,7 +3224,7 @@
       <w:spacing w:before="360" w:after="120" w:line="276" w:lineRule="auto"/>
       <w:ind w:left="0" w:right="0" w:firstLine="0"/>
       <w:jc w:val="left"/>
-      <w:outlineLvl w:val="1"/>
+      <w:outlineLvl w:val="0"/>
     </w:pPr>
     <w:rPr>
       <w:rFonts w:ascii="Arial" w:cs="Arial" w:hAnsi="Arial" w:eastAsia="Arial"/>
@@ -3477,8 +3246,9 @@
       <w:u w:val="none" w:color="000000"/>
       <w:shd w:val="nil" w:color="auto" w:fill="auto"/>
       <w:vertAlign w:val="baseline"/>
-      <w14:textOutline>
+      <w14:textOutline w14:w="12700" w14:cap="flat">
         <w14:noFill/>
+        <w14:miter w14:lim="400000"/>
       </w14:textOutline>
       <w14:textFill>
         <w14:solidFill>
@@ -3494,6 +3264,53 @@
         <w:numId w:val="3"/>
       </w:numPr>
     </w:pPr>
+  </w:style>
+  <w:style w:type="paragraph" w:styleId="Corpo">
+    <w:name w:val="Corpo"/>
+    <w:next w:val="Corpo"/>
+    <w:pPr>
+      <w:keepNext w:val="0"/>
+      <w:keepLines w:val="0"/>
+      <w:pageBreakBefore w:val="0"/>
+      <w:widowControl w:val="1"/>
+      <w:shd w:val="clear" w:color="auto" w:fill="auto"/>
+      <w:suppressAutoHyphens w:val="0"/>
+      <w:bidi w:val="0"/>
+      <w:spacing w:before="0" w:after="0" w:line="240" w:lineRule="auto"/>
+      <w:ind w:left="0" w:right="0" w:firstLine="0"/>
+      <w:jc w:val="left"/>
+      <w:outlineLvl w:val="9"/>
+    </w:pPr>
+    <w:rPr>
+      <w:rFonts w:ascii="Times New Roman" w:cs="Arial Unicode MS" w:hAnsi="Times New Roman" w:eastAsia="Arial Unicode MS"/>
+      <w:b w:val="0"/>
+      <w:bCs w:val="0"/>
+      <w:i w:val="0"/>
+      <w:iCs w:val="0"/>
+      <w:caps w:val="0"/>
+      <w:smallCaps w:val="0"/>
+      <w:strike w:val="0"/>
+      <w:dstrike w:val="0"/>
+      <w:outline w:val="0"/>
+      <w:color w:val="000000"/>
+      <w:spacing w:val="0"/>
+      <w:kern w:val="0"/>
+      <w:position w:val="0"/>
+      <w:sz w:val="24"/>
+      <w:szCs w:val="24"/>
+      <w:u w:val="none" w:color="000000"/>
+      <w:shd w:val="nil" w:color="auto" w:fill="auto"/>
+      <w:vertAlign w:val="baseline"/>
+      <w:lang w:val="en-US"/>
+      <w14:textOutline>
+        <w14:noFill/>
+      </w14:textOutline>
+      <w14:textFill>
+        <w14:solidFill>
+          <w14:srgbClr w14:val="000000"/>
+        </w14:solidFill>
+      </w14:textFill>
+    </w:rPr>
   </w:style>
 </w:styles>
 </file>
@@ -3643,9 +3460,9 @@
         </a:effectStyle>
         <a:effectStyle>
           <a:effectLst>
-            <a:outerShdw sx="100000" sy="100000" kx="0" ky="0" algn="b" rotWithShape="0" blurRad="38100" dist="20000" dir="5400000">
+            <a:outerShdw sx="100000" sy="100000" kx="0" ky="0" algn="b" rotWithShape="0" blurRad="38100" dist="23000" dir="5400000">
               <a:srgbClr val="000000">
-                <a:alpha val="38000"/>
+                <a:alpha val="35000"/>
               </a:srgbClr>
             </a:outerShdw>
           </a:effectLst>
@@ -3725,7 +3542,7 @@
         </a:effectLst>
         <a:sp3d/>
       </a:spPr>
-      <a:bodyPr rot="0" spcFirstLastPara="1" vertOverflow="overflow" horzOverflow="overflow" vert="horz" wrap="square" lIns="45719" tIns="45719" rIns="45719" bIns="45719" numCol="1" spcCol="38100" rtlCol="0" anchor="ctr" upright="0">
+      <a:bodyPr rot="0" spcFirstLastPara="1" vertOverflow="overflow" horzOverflow="overflow" vert="horz" wrap="square" lIns="45718" tIns="45718" rIns="45718" bIns="45718" numCol="1" spcCol="38100" rtlCol="0" anchor="ctr" upright="0">
         <a:spAutoFit/>
       </a:bodyPr>
       <a:lstStyle>
@@ -3753,10 +3570,10 @@
             </a:solidFill>
             <a:effectLst/>
             <a:uFillTx/>
-            <a:latin typeface="Cambria"/>
-            <a:ea typeface="Cambria"/>
-            <a:cs typeface="Cambria"/>
-            <a:sym typeface="Cambria"/>
+            <a:latin typeface="+mn-lt"/>
+            <a:ea typeface="+mn-ea"/>
+            <a:cs typeface="+mn-cs"/>
+            <a:sym typeface="Helvetica Neue"/>
           </a:defRPr>
         </a:defPPr>
         <a:lvl1pPr marL="0" marR="0" indent="0" algn="l" defTabSz="914400" rtl="0" fontAlgn="auto" latinLnBrk="1" hangingPunct="0">
@@ -4012,9 +3829,9 @@
           <a:round/>
         </a:ln>
         <a:effectLst>
-          <a:outerShdw sx="100000" sy="100000" kx="0" ky="0" algn="b" rotWithShape="0" blurRad="38100" dist="20000" dir="5400000">
+          <a:outerShdw sx="100000" sy="100000" kx="0" ky="0" algn="b" rotWithShape="0" blurRad="38100" dist="23000" dir="5400000">
             <a:srgbClr val="000000">
-              <a:alpha val="38000"/>
+              <a:alpha val="35000"/>
             </a:srgbClr>
           </a:outerShdw>
         </a:effectLst>
@@ -4302,7 +4119,7 @@
         <a:effectLst/>
         <a:sp3d/>
       </a:spPr>
-      <a:bodyPr rot="0" spcFirstLastPara="1" vertOverflow="overflow" horzOverflow="overflow" vert="horz" wrap="square" lIns="45719" tIns="45719" rIns="45719" bIns="45719" numCol="1" spcCol="38100" rtlCol="0" anchor="t" upright="0">
+      <a:bodyPr rot="0" spcFirstLastPara="1" vertOverflow="overflow" horzOverflow="overflow" vert="horz" wrap="square" lIns="45718" tIns="45718" rIns="45718" bIns="45718" numCol="1" spcCol="38100" rtlCol="0" anchor="t" upright="0">
         <a:spAutoFit/>
       </a:bodyPr>
       <a:lstStyle>
@@ -4330,10 +4147,10 @@
             </a:solidFill>
             <a:effectLst/>
             <a:uFillTx/>
-            <a:latin typeface="Cambria"/>
-            <a:ea typeface="Cambria"/>
-            <a:cs typeface="Cambria"/>
-            <a:sym typeface="Cambria"/>
+            <a:latin typeface="+mn-lt"/>
+            <a:ea typeface="+mn-ea"/>
+            <a:cs typeface="+mn-cs"/>
+            <a:sym typeface="Helvetica Neue"/>
           </a:defRPr>
         </a:defPPr>
         <a:lvl1pPr marL="0" marR="0" indent="0" algn="l" defTabSz="914400" rtl="0" fontAlgn="auto" latinLnBrk="1" hangingPunct="0">

</xml_diff>